<commit_message>
Add train data and update visualize on report
</commit_message>
<xml_diff>
--- a/this-report.docx
+++ b/this-report.docx
@@ -415,19 +415,9 @@
         <w:rPr>
           <w:b/>
           <w:bCs/>
-          <w:color w:val="FF0000"/>
           <w:lang w:val="en"/>
         </w:rPr>
       </w:pPr>
-      <w:r>
-        <w:rPr>
-          <w:b/>
-          <w:bCs/>
-          <w:color w:val="FF0000"/>
-          <w:lang w:val="en"/>
-        </w:rPr>
-        <w:t xml:space="preserve"> </w:t>
-      </w:r>
     </w:p>
     <w:p>
       <w:pPr>
@@ -1283,8 +1273,8 @@
           <w:lang w:val="vi-VN"/>
         </w:rPr>
       </w:pPr>
-      <w:bookmarkStart w:id="0" w:name="_Toc387692906"/>
-      <w:bookmarkStart w:id="1" w:name="_Toc92319057"/>
+      <w:bookmarkStart w:id="0" w:name="_Toc92319057"/>
+      <w:bookmarkStart w:id="1" w:name="_Toc387692906"/>
       <w:r>
         <w:rPr>
           <w:lang w:val="vi-VN"/>
@@ -1292,7 +1282,7 @@
         <w:lastRenderedPageBreak/>
         <w:t>LỜI CẢM ƠN</w:t>
       </w:r>
-      <w:bookmarkEnd w:id="1"/>
+      <w:bookmarkEnd w:id="0"/>
     </w:p>
     <w:p>
       <w:pPr>
@@ -1442,9 +1432,10 @@
         <w:rPr>
           <w:lang w:val="vi-VN"/>
         </w:rPr>
+        <w:lastRenderedPageBreak/>
         <w:t>PHẦN XÁC NHẬN VÀ ĐÁNH GIÁ CỦA GIẢNG VIÊN</w:t>
       </w:r>
-      <w:bookmarkEnd w:id="0"/>
+      <w:bookmarkEnd w:id="1"/>
       <w:bookmarkEnd w:id="2"/>
     </w:p>
     <w:p>
@@ -3956,6 +3947,7 @@
       </w:pPr>
       <w:bookmarkStart w:id="4" w:name="_Toc92319060"/>
       <w:r>
+        <w:lastRenderedPageBreak/>
         <w:t>DANH MỤC KÍ HIỆU VÀ CHỮ VIẾT TẮT</w:t>
       </w:r>
       <w:bookmarkEnd w:id="4"/>
@@ -4469,6 +4461,7 @@
       </w:pPr>
       <w:bookmarkStart w:id="5" w:name="_Toc92319061"/>
       <w:r>
+        <w:lastRenderedPageBreak/>
         <w:t xml:space="preserve">DANH MỤC CÁC HÌNH </w:t>
       </w:r>
       <w:r>
@@ -4552,6 +4545,12 @@
             <w:noProof/>
             <w:webHidden/>
           </w:rPr>
+        </w:r>
+        <w:r>
+          <w:rPr>
+            <w:noProof/>
+            <w:webHidden/>
+          </w:rPr>
           <w:fldChar w:fldCharType="separate"/>
         </w:r>
         <w:r>
@@ -4627,6 +4626,12 @@
             <w:noProof/>
             <w:webHidden/>
           </w:rPr>
+        </w:r>
+        <w:r>
+          <w:rPr>
+            <w:noProof/>
+            <w:webHidden/>
+          </w:rPr>
           <w:fldChar w:fldCharType="separate"/>
         </w:r>
         <w:r>
@@ -4702,6 +4707,12 @@
             <w:noProof/>
             <w:webHidden/>
           </w:rPr>
+        </w:r>
+        <w:r>
+          <w:rPr>
+            <w:noProof/>
+            <w:webHidden/>
+          </w:rPr>
           <w:fldChar w:fldCharType="separate"/>
         </w:r>
         <w:r>
@@ -4756,15 +4767,22 @@
         <w:rPr>
           <w:lang w:val="vi-VN"/>
         </w:rPr>
+        <w:lastRenderedPageBreak/>
         <w:t>DANH MỤC CÁC</w:t>
       </w:r>
       <w:r>
         <w:rPr>
           <w:lang w:val="vi-VN"/>
         </w:rPr>
-        <w:t xml:space="preserve"> BẢNG</w:t>
+        <w:t xml:space="preserve"> </w:t>
       </w:r>
       <w:bookmarkEnd w:id="6"/>
+      <w:r>
+        <w:rPr>
+          <w:lang w:val="vi-VN"/>
+        </w:rPr>
+        <w:t>BIỂU ĐỒ</w:t>
+      </w:r>
       <w:r>
         <w:fldChar w:fldCharType="begin"/>
       </w:r>
@@ -4830,6 +4848,12 @@
             <w:noProof/>
             <w:webHidden/>
           </w:rPr>
+        </w:r>
+        <w:r>
+          <w:rPr>
+            <w:noProof/>
+            <w:webHidden/>
+          </w:rPr>
           <w:fldChar w:fldCharType="separate"/>
         </w:r>
         <w:r>
@@ -4876,6 +4900,7 @@
         </w:rPr>
       </w:pPr>
       <w:r>
+        <w:lastRenderedPageBreak/>
         <w:t>PHÁT</w:t>
       </w:r>
       <w:r>
@@ -6378,7 +6403,18 @@
           <w:sz w:val="26"/>
           <w:lang w:val="vi-VN" w:eastAsia="ja-JP"/>
         </w:rPr>
-        <w:t>đó. Trong đó, nội dung của tin tức là thông tin chủ yếu cần phải có.</w:t>
+        <w:t xml:space="preserve">đó. Trong đó, nội dung của tin tức là thông </w:t>
+      </w:r>
+      <w:r>
+        <w:rPr>
+          <w:rFonts w:eastAsiaTheme="minorEastAsia"/>
+          <w:b w:val="0"/>
+          <w:i w:val="0"/>
+          <w:sz w:val="26"/>
+          <w:lang w:val="vi-VN" w:eastAsia="ja-JP"/>
+        </w:rPr>
+        <w:lastRenderedPageBreak/>
+        <w:t>tin chủ yếu cần phải có.</w:t>
       </w:r>
       <w:r>
         <w:rPr>
@@ -6706,6 +6742,7 @@
           <w:sz w:val="26"/>
           <w:lang w:val="vi-VN" w:eastAsia="ja-JP"/>
         </w:rPr>
+        <w:instrText xml:space="preserve"> \* MERGEFORMAT </w:instrText>
       </w:r>
       <w:r>
         <w:rPr>
@@ -6716,7 +6753,6 @@
           <w:sz w:val="26"/>
           <w:lang w:val="vi-VN" w:eastAsia="ja-JP"/>
         </w:rPr>
-        <w:instrText xml:space="preserve"> \* MERGEFORMAT </w:instrText>
       </w:r>
       <w:r>
         <w:rPr>
@@ -6848,29 +6884,7 @@
           <w:sz w:val="26"/>
           <w:lang w:val="vi-VN" w:eastAsia="ja-JP"/>
         </w:rPr>
-        <w:t xml:space="preserve"> để </w:t>
-      </w:r>
-      <w:r>
-        <w:rPr>
-          <w:rFonts w:eastAsiaTheme="minorEastAsia"/>
-          <w:b w:val="0"/>
-          <w:bCs/>
-          <w:i w:val="0"/>
-          <w:sz w:val="26"/>
-          <w:lang w:val="vi-VN" w:eastAsia="ja-JP"/>
-        </w:rPr>
-        <w:t>trích xuất đặc trưng</w:t>
-      </w:r>
-      <w:r>
-        <w:rPr>
-          <w:rFonts w:eastAsiaTheme="minorEastAsia"/>
-          <w:b w:val="0"/>
-          <w:bCs/>
-          <w:i w:val="0"/>
-          <w:sz w:val="26"/>
-          <w:lang w:val="vi-VN" w:eastAsia="ja-JP"/>
-        </w:rPr>
-        <w:t xml:space="preserve"> của nội dung tin </w:t>
+        <w:t xml:space="preserve"> để trích xuất đặc trưng của nội dung tin </w:t>
       </w:r>
       <w:r>
         <w:rPr>
@@ -7174,6 +7188,7 @@
           <w:sz w:val="26"/>
           <w:lang w:val="vi-VN" w:eastAsia="ja-JP"/>
         </w:rPr>
+        <w:instrText xml:space="preserve"> \* MERGEFORMAT </w:instrText>
       </w:r>
       <w:r>
         <w:rPr>
@@ -7184,7 +7199,6 @@
           <w:sz w:val="26"/>
           <w:lang w:val="vi-VN" w:eastAsia="ja-JP"/>
         </w:rPr>
-        <w:instrText xml:space="preserve"> \* MERGEFORMAT </w:instrText>
       </w:r>
       <w:r>
         <w:rPr>
@@ -7537,40 +7551,7 @@
           <w:sz w:val="26"/>
           <w:lang w:val="vi-VN" w:eastAsia="ja-JP"/>
         </w:rPr>
-        <w:t xml:space="preserve"> </w:t>
-      </w:r>
-      <w:r>
-        <w:rPr>
-          <w:rFonts w:eastAsiaTheme="minorEastAsia"/>
-          <w:b w:val="0"/>
-          <w:bCs/>
-          <w:i w:val="0"/>
-          <w:sz w:val="26"/>
-          <w:lang w:val="vi-VN" w:eastAsia="ja-JP"/>
-        </w:rPr>
-        <w:t>Random Forest</w:t>
-      </w:r>
-      <w:r>
-        <w:rPr>
-          <w:rFonts w:eastAsiaTheme="minorEastAsia"/>
-          <w:b w:val="0"/>
-          <w:bCs/>
-          <w:i w:val="0"/>
-          <w:sz w:val="26"/>
-          <w:lang w:val="vi-VN" w:eastAsia="ja-JP"/>
-        </w:rPr>
-        <w:t xml:space="preserve"> và</w:t>
-      </w:r>
-      <w:r>
-        <w:rPr>
-          <w:rFonts w:eastAsiaTheme="minorEastAsia"/>
-          <w:b w:val="0"/>
-          <w:bCs/>
-          <w:i w:val="0"/>
-          <w:sz w:val="26"/>
-          <w:lang w:val="vi-VN" w:eastAsia="ja-JP"/>
-        </w:rPr>
-        <w:t xml:space="preserve"> </w:t>
+        <w:t xml:space="preserve"> Random Forest và </w:t>
       </w:r>
       <w:r>
         <w:rPr>
@@ -8337,6 +8318,7 @@
           <w:rFonts w:eastAsiaTheme="minorEastAsia"/>
           <w:lang w:eastAsia="ja-JP"/>
         </w:rPr>
+        <w:lastRenderedPageBreak/>
         <w:t>Phương pháp giải quyết bài toán</w:t>
       </w:r>
       <w:bookmarkEnd w:id="14"/>
@@ -8376,23 +8358,26 @@
         <w:tabs>
           <w:tab w:val="clear" w:pos="6379"/>
         </w:tabs>
-        <w:rPr>
-          <w:rFonts w:eastAsiaTheme="minorEastAsia"/>
-          <w:b w:val="0"/>
-          <w:i w:val="0"/>
-          <w:sz w:val="26"/>
-          <w:lang w:eastAsia="ja-JP"/>
-        </w:rPr>
-      </w:pPr>
-      <w:r>
-        <w:rPr>
-          <w:rFonts w:eastAsiaTheme="minorEastAsia"/>
-          <w:b w:val="0"/>
-          <w:i w:val="0"/>
-          <w:sz w:val="26"/>
-          <w:lang w:eastAsia="ja-JP"/>
-        </w:rPr>
-        <w:t xml:space="preserve">      Vẽ được mô hình tổng quát giải quyết bài toán và trình bày tổng quát về từng phần trong mô hình này</w:t>
+        <w:ind w:firstLine="720"/>
+        <w:rPr>
+          <w:rFonts w:eastAsiaTheme="minorEastAsia"/>
+          <w:b w:val="0"/>
+          <w:i w:val="0"/>
+          <w:color w:val="FF0000"/>
+          <w:sz w:val="26"/>
+          <w:lang w:eastAsia="ja-JP"/>
+        </w:rPr>
+      </w:pPr>
+      <w:r>
+        <w:rPr>
+          <w:rFonts w:eastAsiaTheme="minorEastAsia"/>
+          <w:b w:val="0"/>
+          <w:i w:val="0"/>
+          <w:color w:val="FF0000"/>
+          <w:sz w:val="26"/>
+          <w:lang w:eastAsia="ja-JP"/>
+        </w:rPr>
+        <w:t>Vẽ được mô hình tổng quát giải quyết bài toán và trình bày tổng quát về từng phần trong mô hình này</w:t>
       </w:r>
     </w:p>
     <w:p>
@@ -8628,7 +8613,6 @@
     <w:p>
       <w:pPr>
         <w:spacing w:before="60" w:after="60" w:line="276" w:lineRule="auto"/>
-        <w:ind w:firstLine="720"/>
         <w:jc w:val="both"/>
         <w:rPr>
           <w:rFonts w:eastAsiaTheme="minorEastAsia"/>
@@ -8636,22 +8620,6 @@
           <w:lang w:eastAsia="ja-JP"/>
         </w:rPr>
       </w:pPr>
-      <w:r>
-        <w:rPr>
-          <w:rFonts w:eastAsiaTheme="minorEastAsia"/>
-          <w:bCs/>
-          <w:lang w:eastAsia="ja-JP"/>
-        </w:rPr>
-        <w:tab/>
-      </w:r>
-      <w:r>
-        <w:rPr>
-          <w:rFonts w:eastAsiaTheme="minorEastAsia"/>
-          <w:bCs/>
-          <w:lang w:eastAsia="ja-JP"/>
-        </w:rPr>
-        <w:tab/>
-      </w:r>
     </w:p>
     <w:p>
       <w:pPr>
@@ -8706,24 +8674,14 @@
         </w:numPr>
         <w:rPr>
           <w:rFonts w:eastAsiaTheme="minorEastAsia"/>
-          <w:bCs w:val="0"/>
-          <w:lang w:val="vi-VN" w:eastAsia="ja-JP"/>
-        </w:rPr>
-      </w:pPr>
-      <w:r>
-        <w:rPr>
-          <w:rFonts w:eastAsiaTheme="minorEastAsia"/>
-          <w:lang w:eastAsia="ja-JP"/>
-        </w:rPr>
-        <w:t>Stochastic Gradient Descent</w:t>
-      </w:r>
-      <w:r>
-        <w:rPr>
-          <w:rFonts w:eastAsiaTheme="minorEastAsia"/>
-          <w:bCs w:val="0"/>
-          <w:lang w:val="vi-VN" w:eastAsia="ja-JP"/>
-        </w:rPr>
-        <w:t xml:space="preserve"> (SGD)</w:t>
+          <w:lang w:val="vi-VN" w:eastAsia="ja-JP"/>
+        </w:rPr>
+      </w:pPr>
+      <w:r>
+        <w:rPr>
+          <w:lang w:val="vi-VN" w:eastAsia="ja-JP"/>
+        </w:rPr>
+        <w:t>Random Forest (RF)</w:t>
       </w:r>
     </w:p>
     <w:p>
@@ -8741,23 +8699,31 @@
           <w:numId w:val="7"/>
         </w:numPr>
         <w:rPr>
-          <w:lang w:val="vi-VN"/>
-        </w:rPr>
-      </w:pPr>
-      <w:r>
-        <w:t>eXtreme Gradient Boosting</w:t>
-      </w:r>
-      <w:r>
-        <w:rPr>
-          <w:lang w:val="vi-VN"/>
-        </w:rPr>
-        <w:t xml:space="preserve"> (XGB)</w:t>
-      </w:r>
-    </w:p>
-    <w:p>
-      <w:pPr>
-        <w:rPr>
-          <w:lang w:val="vi-VN"/>
+          <w:rFonts w:eastAsiaTheme="minorEastAsia"/>
+          <w:bCs w:val="0"/>
+          <w:lang w:val="vi-VN" w:eastAsia="ja-JP"/>
+        </w:rPr>
+      </w:pPr>
+      <w:r>
+        <w:rPr>
+          <w:rFonts w:eastAsiaTheme="minorEastAsia"/>
+          <w:lang w:eastAsia="ja-JP"/>
+        </w:rPr>
+        <w:t>Stochastic Gradient Descent</w:t>
+      </w:r>
+      <w:r>
+        <w:rPr>
+          <w:rFonts w:eastAsiaTheme="minorEastAsia"/>
+          <w:bCs w:val="0"/>
+          <w:lang w:val="vi-VN" w:eastAsia="ja-JP"/>
+        </w:rPr>
+        <w:t xml:space="preserve"> (SGD)</w:t>
+      </w:r>
+    </w:p>
+    <w:p>
+      <w:pPr>
+        <w:rPr>
+          <w:lang w:val="vi-VN" w:eastAsia="ja-JP"/>
         </w:rPr>
       </w:pPr>
     </w:p>
@@ -8773,6 +8739,34 @@
         </w:rPr>
       </w:pPr>
       <w:r>
+        <w:t>eXtreme Gradient Boosting</w:t>
+      </w:r>
+      <w:r>
+        <w:rPr>
+          <w:lang w:val="vi-VN"/>
+        </w:rPr>
+        <w:t xml:space="preserve"> (XGB)</w:t>
+      </w:r>
+    </w:p>
+    <w:p>
+      <w:pPr>
+        <w:rPr>
+          <w:lang w:val="vi-VN"/>
+        </w:rPr>
+      </w:pPr>
+    </w:p>
+    <w:p>
+      <w:pPr>
+        <w:pStyle w:val="Heading4"/>
+        <w:numPr>
+          <w:ilvl w:val="3"/>
+          <w:numId w:val="7"/>
+        </w:numPr>
+        <w:rPr>
+          <w:lang w:val="vi-VN"/>
+        </w:rPr>
+      </w:pPr>
+      <w:r>
         <w:t>Light Gradient Boosting Machine</w:t>
       </w:r>
       <w:r>
@@ -8827,6 +8821,7 @@
           <w:rFonts w:eastAsiaTheme="minorEastAsia"/>
           <w:b w:val="0"/>
           <w:i w:val="0"/>
+          <w:color w:val="FF0000"/>
           <w:sz w:val="26"/>
           <w:lang w:eastAsia="ja-JP"/>
         </w:rPr>
@@ -8845,6 +8840,7 @@
           <w:rFonts w:eastAsiaTheme="minorEastAsia"/>
           <w:b w:val="0"/>
           <w:i w:val="0"/>
+          <w:color w:val="FF0000"/>
           <w:sz w:val="26"/>
           <w:lang w:eastAsia="ja-JP"/>
         </w:rPr>
@@ -8913,6 +8909,1570 @@
     </w:p>
     <w:p>
       <w:pPr>
+        <w:pStyle w:val="Tiumccp2"/>
+        <w:tabs>
+          <w:tab w:val="clear" w:pos="6379"/>
+        </w:tabs>
+        <w:ind w:firstLine="720"/>
+        <w:jc w:val="both"/>
+        <w:rPr>
+          <w:rFonts w:eastAsiaTheme="minorEastAsia"/>
+          <w:b w:val="0"/>
+          <w:i w:val="0"/>
+          <w:iCs/>
+          <w:sz w:val="26"/>
+          <w:lang w:val="vi-VN" w:eastAsia="ja-JP"/>
+        </w:rPr>
+      </w:pPr>
+      <w:r>
+        <w:rPr>
+          <w:rFonts w:eastAsiaTheme="minorEastAsia"/>
+          <w:b w:val="0"/>
+          <w:i w:val="0"/>
+          <w:iCs/>
+          <w:sz w:val="26"/>
+          <w:lang w:val="vi-VN" w:eastAsia="ja-JP"/>
+        </w:rPr>
+        <w:t xml:space="preserve">Bài làm sử dụng dữ liệu </w:t>
+      </w:r>
+      <w:r>
+        <w:rPr>
+          <w:rFonts w:eastAsiaTheme="minorEastAsia"/>
+          <w:b w:val="0"/>
+          <w:i w:val="0"/>
+          <w:iCs/>
+          <w:sz w:val="26"/>
+          <w:lang w:val="vi-VN" w:eastAsia="ja-JP"/>
+        </w:rPr>
+        <w:t>được</w:t>
+      </w:r>
+      <w:r>
+        <w:rPr>
+          <w:rFonts w:eastAsiaTheme="minorEastAsia"/>
+          <w:b w:val="0"/>
+          <w:i w:val="0"/>
+          <w:iCs/>
+          <w:sz w:val="26"/>
+          <w:lang w:val="vi-VN" w:eastAsia="ja-JP"/>
+        </w:rPr>
+        <w:t xml:space="preserve"> </w:t>
+      </w:r>
+      <w:r>
+        <w:rPr>
+          <w:rFonts w:eastAsiaTheme="minorEastAsia"/>
+          <w:b w:val="0"/>
+          <w:i w:val="0"/>
+          <w:iCs/>
+          <w:sz w:val="26"/>
+          <w:lang w:val="vi-VN" w:eastAsia="ja-JP"/>
+        </w:rPr>
+        <w:t>chia</w:t>
+      </w:r>
+      <w:r>
+        <w:rPr>
+          <w:rFonts w:eastAsiaTheme="minorEastAsia"/>
+          <w:b w:val="0"/>
+          <w:i w:val="0"/>
+          <w:iCs/>
+          <w:sz w:val="26"/>
+          <w:lang w:val="vi-VN" w:eastAsia="ja-JP"/>
+        </w:rPr>
+        <w:t xml:space="preserve"> </w:t>
+      </w:r>
+      <w:r>
+        <w:rPr>
+          <w:rFonts w:eastAsiaTheme="minorEastAsia"/>
+          <w:b w:val="0"/>
+          <w:i w:val="0"/>
+          <w:iCs/>
+          <w:sz w:val="26"/>
+          <w:lang w:val="vi-VN" w:eastAsia="ja-JP"/>
+        </w:rPr>
+        <w:t xml:space="preserve">sẻ qua </w:t>
+      </w:r>
+      <w:r>
+        <w:rPr>
+          <w:rFonts w:eastAsiaTheme="minorEastAsia"/>
+          <w:b w:val="0"/>
+          <w:i w:val="0"/>
+          <w:iCs/>
+          <w:sz w:val="26"/>
+          <w:lang w:val="vi-VN" w:eastAsia="ja-JP"/>
+        </w:rPr>
+        <w:t>workshop VLSP2020</w:t>
+      </w:r>
+      <w:r>
+        <w:rPr>
+          <w:rFonts w:eastAsiaTheme="minorEastAsia"/>
+          <w:sz w:val="26"/>
+        </w:rPr>
+        <w:footnoteReference w:id="2"/>
+      </w:r>
+      <w:r>
+        <w:rPr>
+          <w:rFonts w:eastAsiaTheme="minorEastAsia"/>
+          <w:b w:val="0"/>
+          <w:i w:val="0"/>
+          <w:iCs/>
+          <w:sz w:val="26"/>
+          <w:lang w:val="vi-VN" w:eastAsia="ja-JP"/>
+        </w:rPr>
+        <w:t xml:space="preserve"> thông qua cuộc thi </w:t>
+      </w:r>
+      <w:r>
+        <w:rPr>
+          <w:rFonts w:eastAsiaTheme="minorEastAsia"/>
+          <w:b w:val="0"/>
+          <w:i w:val="0"/>
+          <w:iCs/>
+          <w:sz w:val="26"/>
+          <w:lang w:val="vi-VN" w:eastAsia="ja-JP"/>
+        </w:rPr>
+        <w:t>ReINTEL</w:t>
+      </w:r>
+      <w:r>
+        <w:rPr>
+          <w:rFonts w:eastAsiaTheme="minorEastAsia"/>
+          <w:b w:val="0"/>
+          <w:i w:val="0"/>
+          <w:iCs/>
+          <w:sz w:val="26"/>
+          <w:lang w:val="vi-VN" w:eastAsia="ja-JP"/>
+        </w:rPr>
+        <w:t xml:space="preserve">. </w:t>
+      </w:r>
+      <w:r>
+        <w:rPr>
+          <w:rFonts w:eastAsiaTheme="minorEastAsia"/>
+          <w:b w:val="0"/>
+          <w:i w:val="0"/>
+          <w:iCs/>
+          <w:sz w:val="26"/>
+          <w:lang w:val="vi-VN" w:eastAsia="ja-JP"/>
+        </w:rPr>
+        <w:t xml:space="preserve">Bộ dữ liệu bao gồm </w:t>
+      </w:r>
+      <w:r>
+        <w:rPr>
+          <w:rFonts w:eastAsiaTheme="minorEastAsia"/>
+          <w:b w:val="0"/>
+          <w:i w:val="0"/>
+          <w:iCs/>
+          <w:sz w:val="26"/>
+          <w:lang w:val="vi-VN" w:eastAsia="ja-JP"/>
+        </w:rPr>
+        <w:t xml:space="preserve">4372 </w:t>
+      </w:r>
+      <w:r>
+        <w:rPr>
+          <w:rFonts w:eastAsiaTheme="minorEastAsia"/>
+          <w:b w:val="0"/>
+          <w:i w:val="0"/>
+          <w:iCs/>
+          <w:sz w:val="26"/>
+          <w:lang w:val="vi-VN" w:eastAsia="ja-JP"/>
+        </w:rPr>
+        <w:t xml:space="preserve">bản ghi </w:t>
+      </w:r>
+      <w:r>
+        <w:rPr>
+          <w:rFonts w:eastAsiaTheme="minorEastAsia"/>
+          <w:b w:val="0"/>
+          <w:i w:val="0"/>
+          <w:iCs/>
+          <w:sz w:val="26"/>
+          <w:lang w:val="vi-VN" w:eastAsia="ja-JP"/>
+        </w:rPr>
+        <w:t>là thông tin</w:t>
+      </w:r>
+      <w:r>
+        <w:rPr>
+          <w:rFonts w:eastAsiaTheme="minorEastAsia"/>
+          <w:b w:val="0"/>
+          <w:i w:val="0"/>
+          <w:iCs/>
+          <w:sz w:val="26"/>
+          <w:lang w:val="vi-VN" w:eastAsia="ja-JP"/>
+        </w:rPr>
+        <w:t xml:space="preserve"> bài viết</w:t>
+      </w:r>
+      <w:r>
+        <w:rPr>
+          <w:rFonts w:eastAsiaTheme="minorEastAsia"/>
+          <w:b w:val="0"/>
+          <w:i w:val="0"/>
+          <w:iCs/>
+          <w:sz w:val="26"/>
+          <w:lang w:val="vi-VN" w:eastAsia="ja-JP"/>
+        </w:rPr>
+        <w:t xml:space="preserve"> được đăng trên</w:t>
+      </w:r>
+      <w:r>
+        <w:rPr>
+          <w:rFonts w:eastAsiaTheme="minorEastAsia"/>
+          <w:b w:val="0"/>
+          <w:i w:val="0"/>
+          <w:iCs/>
+          <w:sz w:val="26"/>
+          <w:lang w:val="vi-VN" w:eastAsia="ja-JP"/>
+        </w:rPr>
+        <w:t xml:space="preserve"> các</w:t>
+      </w:r>
+      <w:r>
+        <w:rPr>
+          <w:rFonts w:eastAsiaTheme="minorEastAsia"/>
+          <w:b w:val="0"/>
+          <w:i w:val="0"/>
+          <w:iCs/>
+          <w:sz w:val="26"/>
+          <w:lang w:val="vi-VN" w:eastAsia="ja-JP"/>
+        </w:rPr>
+        <w:t xml:space="preserve"> mạng xã hội </w:t>
+      </w:r>
+      <w:r>
+        <w:rPr>
+          <w:rFonts w:eastAsiaTheme="minorEastAsia"/>
+          <w:b w:val="0"/>
+          <w:i w:val="0"/>
+          <w:iCs/>
+          <w:sz w:val="26"/>
+          <w:lang w:val="vi-VN" w:eastAsia="ja-JP"/>
+        </w:rPr>
+        <w:t>người Việt thường dùng như Facebook, Zalo</w:t>
+      </w:r>
+      <w:r>
+        <w:rPr>
+          <w:rFonts w:eastAsiaTheme="minorEastAsia"/>
+          <w:b w:val="0"/>
+          <w:i w:val="0"/>
+          <w:iCs/>
+          <w:sz w:val="26"/>
+          <w:lang w:val="vi-VN" w:eastAsia="ja-JP"/>
+        </w:rPr>
+        <w:t xml:space="preserve"> và </w:t>
+      </w:r>
+      <w:r>
+        <w:rPr>
+          <w:rFonts w:eastAsiaTheme="minorEastAsia"/>
+          <w:b w:val="0"/>
+          <w:i w:val="0"/>
+          <w:iCs/>
+          <w:sz w:val="26"/>
+          <w:lang w:val="vi-VN" w:eastAsia="ja-JP"/>
+        </w:rPr>
+        <w:t>Lotus.</w:t>
+      </w:r>
+      <w:r>
+        <w:rPr>
+          <w:rFonts w:eastAsiaTheme="minorEastAsia"/>
+          <w:b w:val="0"/>
+          <w:i w:val="0"/>
+          <w:iCs/>
+          <w:sz w:val="26"/>
+          <w:lang w:val="vi-VN" w:eastAsia="ja-JP"/>
+        </w:rPr>
+        <w:t xml:space="preserve"> Mỗi bản ghi bao gồm </w:t>
+      </w:r>
+      <w:r>
+        <w:rPr>
+          <w:rFonts w:eastAsiaTheme="minorEastAsia"/>
+          <w:b w:val="0"/>
+          <w:i w:val="0"/>
+          <w:iCs/>
+          <w:sz w:val="26"/>
+          <w:lang w:val="vi-VN" w:eastAsia="ja-JP"/>
+        </w:rPr>
+        <w:t xml:space="preserve">thông tin về người đăng, </w:t>
+      </w:r>
+      <w:r>
+        <w:rPr>
+          <w:rFonts w:eastAsiaTheme="minorEastAsia"/>
+          <w:b w:val="0"/>
+          <w:i w:val="0"/>
+          <w:iCs/>
+          <w:sz w:val="26"/>
+          <w:lang w:val="vi-VN" w:eastAsia="ja-JP"/>
+        </w:rPr>
+        <w:t xml:space="preserve">thời gian, nội dung, </w:t>
+      </w:r>
+      <w:r>
+        <w:rPr>
+          <w:rFonts w:eastAsiaTheme="minorEastAsia"/>
+          <w:b w:val="0"/>
+          <w:i w:val="0"/>
+          <w:iCs/>
+          <w:sz w:val="26"/>
+          <w:lang w:val="vi-VN" w:eastAsia="ja-JP"/>
+        </w:rPr>
+        <w:t xml:space="preserve">lượng </w:t>
+      </w:r>
+      <w:r>
+        <w:rPr>
+          <w:rFonts w:eastAsiaTheme="minorEastAsia"/>
+          <w:b w:val="0"/>
+          <w:i w:val="0"/>
+          <w:iCs/>
+          <w:sz w:val="26"/>
+          <w:lang w:val="vi-VN" w:eastAsia="ja-JP"/>
+        </w:rPr>
+        <w:t xml:space="preserve">tương </w:t>
+      </w:r>
+      <w:r>
+        <w:rPr>
+          <w:rFonts w:eastAsiaTheme="minorEastAsia"/>
+          <w:b w:val="0"/>
+          <w:i w:val="0"/>
+          <w:iCs/>
+          <w:sz w:val="26"/>
+          <w:lang w:val="vi-VN" w:eastAsia="ja-JP"/>
+        </w:rPr>
+        <w:t>tác của bài viết</w:t>
+      </w:r>
+      <w:r>
+        <w:rPr>
+          <w:rFonts w:eastAsiaTheme="minorEastAsia"/>
+          <w:b w:val="0"/>
+          <w:i w:val="0"/>
+          <w:iCs/>
+          <w:sz w:val="26"/>
+          <w:lang w:val="vi-VN" w:eastAsia="ja-JP"/>
+        </w:rPr>
+        <w:t xml:space="preserve"> và nhãn tương </w:t>
+      </w:r>
+      <w:r>
+        <w:rPr>
+          <w:rFonts w:eastAsiaTheme="minorEastAsia"/>
+          <w:b w:val="0"/>
+          <w:i w:val="0"/>
+          <w:iCs/>
+          <w:sz w:val="26"/>
+          <w:lang w:val="vi-VN" w:eastAsia="ja-JP"/>
+        </w:rPr>
+        <w:t>ứng.</w:t>
+      </w:r>
+    </w:p>
+    <w:p>
+      <w:pPr>
+        <w:pStyle w:val="Tiumccp2"/>
+        <w:keepNext/>
+        <w:tabs>
+          <w:tab w:val="clear" w:pos="6379"/>
+        </w:tabs>
+        <w:jc w:val="center"/>
+      </w:pPr>
+      <w:r>
+        <w:rPr>
+          <w:rFonts w:eastAsiaTheme="minorEastAsia"/>
+          <w:b w:val="0"/>
+          <w:bCs/>
+          <w:i w:val="0"/>
+          <w:iCs/>
+          <w:noProof/>
+          <w:lang w:val="vi-VN" w:eastAsia="ja-JP"/>
+        </w:rPr>
+        <w:drawing>
+          <wp:inline distT="0" distB="0" distL="0" distR="0" wp14:anchorId="17E1101F" wp14:editId="5C858D9C">
+            <wp:extent cx="5791835" cy="789305"/>
+            <wp:effectExtent l="0" t="0" r="0" b="0"/>
+            <wp:docPr id="4" name="Picture 4"/>
+            <wp:cNvGraphicFramePr>
+              <a:graphicFrameLocks xmlns:a="http://schemas.openxmlformats.org/drawingml/2006/main" noChangeAspect="1"/>
+            </wp:cNvGraphicFramePr>
+            <a:graphic xmlns:a="http://schemas.openxmlformats.org/drawingml/2006/main">
+              <a:graphicData uri="http://schemas.openxmlformats.org/drawingml/2006/picture">
+                <pic:pic xmlns:pic="http://schemas.openxmlformats.org/drawingml/2006/picture">
+                  <pic:nvPicPr>
+                    <pic:cNvPr id="4" name="Picture 4"/>
+                    <pic:cNvPicPr/>
+                  </pic:nvPicPr>
+                  <pic:blipFill>
+                    <a:blip r:embed="rId13">
+                      <a:extLst>
+                        <a:ext uri="{28A0092B-C50C-407E-A947-70E740481C1C}">
+                          <a14:useLocalDpi xmlns:a14="http://schemas.microsoft.com/office/drawing/2010/main" val="0"/>
+                        </a:ext>
+                      </a:extLst>
+                    </a:blip>
+                    <a:stretch>
+                      <a:fillRect/>
+                    </a:stretch>
+                  </pic:blipFill>
+                  <pic:spPr>
+                    <a:xfrm>
+                      <a:off x="0" y="0"/>
+                      <a:ext cx="5791835" cy="789305"/>
+                    </a:xfrm>
+                    <a:prstGeom prst="rect">
+                      <a:avLst/>
+                    </a:prstGeom>
+                  </pic:spPr>
+                </pic:pic>
+              </a:graphicData>
+            </a:graphic>
+          </wp:inline>
+        </w:drawing>
+      </w:r>
+    </w:p>
+    <w:p>
+      <w:pPr>
+        <w:pStyle w:val="Caption"/>
+        <w:jc w:val="center"/>
+        <w:rPr>
+          <w:lang w:val="vi-VN"/>
+        </w:rPr>
+      </w:pPr>
+      <w:r>
+        <w:t xml:space="preserve">Hình </w:t>
+      </w:r>
+      <w:r>
+        <w:fldChar w:fldCharType="begin"/>
+      </w:r>
+      <w:r>
+        <w:instrText xml:space="preserve"> SEQ Hình \* ARABIC </w:instrText>
+      </w:r>
+      <w:r>
+        <w:fldChar w:fldCharType="separate"/>
+      </w:r>
+      <w:r>
+        <w:rPr>
+          <w:noProof/>
+        </w:rPr>
+        <w:t>1</w:t>
+      </w:r>
+      <w:r>
+        <w:fldChar w:fldCharType="end"/>
+      </w:r>
+      <w:r>
+        <w:rPr>
+          <w:lang w:val="vi-VN"/>
+        </w:rPr>
+        <w:t xml:space="preserve">. Truy </w:t>
+      </w:r>
+      <w:r>
+        <w:rPr>
+          <w:lang w:val="vi-VN"/>
+        </w:rPr>
+        <w:t xml:space="preserve">xuất </w:t>
+      </w:r>
+      <w:r>
+        <w:rPr>
+          <w:lang w:val="vi-VN"/>
+        </w:rPr>
+        <w:t>5 dòng đầu của bộ dữ liệu</w:t>
+      </w:r>
+    </w:p>
+    <w:p>
+      <w:pPr>
+        <w:pStyle w:val="Tiumccp2"/>
+        <w:tabs>
+          <w:tab w:val="clear" w:pos="6379"/>
+        </w:tabs>
+        <w:ind w:firstLine="720"/>
+        <w:jc w:val="both"/>
+        <w:rPr>
+          <w:rFonts w:eastAsiaTheme="minorEastAsia"/>
+          <w:b w:val="0"/>
+          <w:i w:val="0"/>
+          <w:iCs/>
+          <w:sz w:val="26"/>
+          <w:lang w:val="vi-VN" w:eastAsia="ja-JP"/>
+        </w:rPr>
+      </w:pPr>
+      <w:r>
+        <w:rPr>
+          <w:rFonts w:eastAsiaTheme="minorEastAsia"/>
+          <w:b w:val="0"/>
+          <w:i w:val="0"/>
+          <w:iCs/>
+          <w:sz w:val="26"/>
+          <w:lang w:val="vi-VN" w:eastAsia="ja-JP"/>
+        </w:rPr>
+        <w:t xml:space="preserve">Trong </w:t>
+      </w:r>
+      <w:r>
+        <w:rPr>
+          <w:rFonts w:eastAsiaTheme="minorEastAsia"/>
+          <w:b w:val="0"/>
+          <w:i w:val="0"/>
+          <w:iCs/>
+          <w:sz w:val="26"/>
+          <w:lang w:val="vi-VN" w:eastAsia="ja-JP"/>
+        </w:rPr>
+        <w:t xml:space="preserve">số </w:t>
+      </w:r>
+      <w:r>
+        <w:rPr>
+          <w:rFonts w:eastAsiaTheme="minorEastAsia"/>
+          <w:b w:val="0"/>
+          <w:i w:val="0"/>
+          <w:iCs/>
+          <w:sz w:val="26"/>
+          <w:lang w:eastAsia="ja-JP"/>
+        </w:rPr>
+        <w:t>4868</w:t>
+      </w:r>
+      <w:r>
+        <w:rPr>
+          <w:rFonts w:eastAsiaTheme="minorEastAsia"/>
+          <w:b w:val="0"/>
+          <w:i w:val="0"/>
+          <w:iCs/>
+          <w:sz w:val="26"/>
+          <w:lang w:val="vi-VN" w:eastAsia="ja-JP"/>
+        </w:rPr>
+        <w:t xml:space="preserve"> dữ liệu</w:t>
+      </w:r>
+      <w:r>
+        <w:rPr>
+          <w:rFonts w:eastAsiaTheme="minorEastAsia"/>
+          <w:b w:val="0"/>
+          <w:i w:val="0"/>
+          <w:iCs/>
+          <w:sz w:val="26"/>
+          <w:lang w:val="vi-VN" w:eastAsia="ja-JP"/>
+        </w:rPr>
+        <w:t xml:space="preserve"> sau khi được tiền xử lý cơ bản (xem ở phần </w:t>
+      </w:r>
+      <w:r>
+        <w:rPr>
+          <w:rFonts w:eastAsiaTheme="minorEastAsia"/>
+          <w:b w:val="0"/>
+          <w:i w:val="0"/>
+          <w:iCs/>
+          <w:sz w:val="26"/>
+          <w:lang w:val="vi-VN" w:eastAsia="ja-JP"/>
+        </w:rPr>
+        <w:fldChar w:fldCharType="begin"/>
+      </w:r>
+      <w:r>
+        <w:rPr>
+          <w:rFonts w:eastAsiaTheme="minorEastAsia"/>
+          <w:b w:val="0"/>
+          <w:i w:val="0"/>
+          <w:iCs/>
+          <w:sz w:val="26"/>
+          <w:lang w:val="vi-VN" w:eastAsia="ja-JP"/>
+        </w:rPr>
+        <w:instrText xml:space="preserve"> REF _Ref92332497 \r \h </w:instrText>
+      </w:r>
+      <w:r>
+        <w:rPr>
+          <w:rFonts w:eastAsiaTheme="minorEastAsia"/>
+          <w:b w:val="0"/>
+          <w:i w:val="0"/>
+          <w:iCs/>
+          <w:sz w:val="26"/>
+          <w:lang w:val="vi-VN" w:eastAsia="ja-JP"/>
+        </w:rPr>
+      </w:r>
+      <w:r>
+        <w:rPr>
+          <w:rFonts w:eastAsiaTheme="minorEastAsia"/>
+          <w:b w:val="0"/>
+          <w:i w:val="0"/>
+          <w:iCs/>
+          <w:sz w:val="26"/>
+          <w:lang w:val="vi-VN" w:eastAsia="ja-JP"/>
+        </w:rPr>
+        <w:fldChar w:fldCharType="separate"/>
+      </w:r>
+      <w:r>
+        <w:rPr>
+          <w:rFonts w:eastAsiaTheme="minorEastAsia"/>
+          <w:b w:val="0"/>
+          <w:i w:val="0"/>
+          <w:iCs/>
+          <w:sz w:val="26"/>
+          <w:lang w:val="vi-VN" w:eastAsia="ja-JP"/>
+        </w:rPr>
+        <w:t>1.4.2</w:t>
+      </w:r>
+      <w:r>
+        <w:rPr>
+          <w:rFonts w:eastAsiaTheme="minorEastAsia"/>
+          <w:b w:val="0"/>
+          <w:i w:val="0"/>
+          <w:iCs/>
+          <w:sz w:val="26"/>
+          <w:lang w:val="vi-VN" w:eastAsia="ja-JP"/>
+        </w:rPr>
+        <w:fldChar w:fldCharType="end"/>
+      </w:r>
+      <w:r>
+        <w:rPr>
+          <w:rFonts w:eastAsiaTheme="minorEastAsia"/>
+          <w:b w:val="0"/>
+          <w:i w:val="0"/>
+          <w:iCs/>
+          <w:sz w:val="26"/>
+          <w:lang w:val="vi-VN" w:eastAsia="ja-JP"/>
+        </w:rPr>
+        <w:t>)</w:t>
+      </w:r>
+      <w:r>
+        <w:rPr>
+          <w:rFonts w:eastAsiaTheme="minorEastAsia"/>
+          <w:b w:val="0"/>
+          <w:i w:val="0"/>
+          <w:iCs/>
+          <w:sz w:val="26"/>
+          <w:lang w:val="vi-VN" w:eastAsia="ja-JP"/>
+        </w:rPr>
+        <w:t>,</w:t>
+      </w:r>
+      <w:r>
+        <w:rPr>
+          <w:rFonts w:eastAsiaTheme="minorEastAsia"/>
+          <w:b w:val="0"/>
+          <w:i w:val="0"/>
+          <w:iCs/>
+          <w:sz w:val="26"/>
+          <w:lang w:val="vi-VN" w:eastAsia="ja-JP"/>
+        </w:rPr>
+        <w:t xml:space="preserve"> có</w:t>
+      </w:r>
+      <w:r>
+        <w:rPr>
+          <w:rFonts w:eastAsiaTheme="minorEastAsia"/>
+          <w:b w:val="0"/>
+          <w:i w:val="0"/>
+          <w:iCs/>
+          <w:sz w:val="26"/>
+          <w:lang w:val="vi-VN" w:eastAsia="ja-JP"/>
+        </w:rPr>
+        <w:t xml:space="preserve"> </w:t>
+      </w:r>
+      <w:r>
+        <w:rPr>
+          <w:rFonts w:eastAsiaTheme="minorEastAsia"/>
+          <w:b w:val="0"/>
+          <w:i w:val="0"/>
+          <w:iCs/>
+          <w:sz w:val="26"/>
+          <w:lang w:eastAsia="ja-JP"/>
+        </w:rPr>
+        <w:t>4050</w:t>
+      </w:r>
+      <w:r>
+        <w:rPr>
+          <w:rFonts w:eastAsiaTheme="minorEastAsia"/>
+          <w:b w:val="0"/>
+          <w:i w:val="0"/>
+          <w:iCs/>
+          <w:sz w:val="26"/>
+          <w:lang w:val="vi-VN" w:eastAsia="ja-JP"/>
+        </w:rPr>
+        <w:t xml:space="preserve"> dữ liệu với nhãn tin thật và </w:t>
+      </w:r>
+      <w:r>
+        <w:rPr>
+          <w:rFonts w:eastAsiaTheme="minorEastAsia"/>
+          <w:b w:val="0"/>
+          <w:i w:val="0"/>
+          <w:iCs/>
+          <w:sz w:val="26"/>
+          <w:lang w:eastAsia="ja-JP"/>
+        </w:rPr>
+        <w:t>818</w:t>
+      </w:r>
+      <w:r>
+        <w:rPr>
+          <w:rFonts w:eastAsiaTheme="minorEastAsia"/>
+          <w:b w:val="0"/>
+          <w:i w:val="0"/>
+          <w:iCs/>
+          <w:sz w:val="26"/>
+          <w:lang w:val="vi-VN" w:eastAsia="ja-JP"/>
+        </w:rPr>
+        <w:t xml:space="preserve"> dữ </w:t>
+      </w:r>
+      <w:r>
+        <w:rPr>
+          <w:rFonts w:eastAsiaTheme="minorEastAsia"/>
+          <w:b w:val="0"/>
+          <w:i w:val="0"/>
+          <w:iCs/>
+          <w:sz w:val="26"/>
+          <w:lang w:val="vi-VN" w:eastAsia="ja-JP"/>
+        </w:rPr>
+        <w:t xml:space="preserve">liệu nhãn tin </w:t>
+      </w:r>
+      <w:r>
+        <w:rPr>
+          <w:rFonts w:eastAsiaTheme="minorEastAsia"/>
+          <w:b w:val="0"/>
+          <w:i w:val="0"/>
+          <w:iCs/>
+          <w:sz w:val="26"/>
+          <w:lang w:val="vi-VN" w:eastAsia="ja-JP"/>
+        </w:rPr>
+        <w:t xml:space="preserve">giả, </w:t>
+      </w:r>
+      <w:r>
+        <w:rPr>
+          <w:rFonts w:eastAsiaTheme="minorEastAsia"/>
+          <w:b w:val="0"/>
+          <w:i w:val="0"/>
+          <w:iCs/>
+          <w:sz w:val="26"/>
+          <w:lang w:val="vi-VN" w:eastAsia="ja-JP"/>
+        </w:rPr>
+        <w:t xml:space="preserve">ta </w:t>
+      </w:r>
+      <w:r>
+        <w:rPr>
+          <w:rFonts w:eastAsiaTheme="minorEastAsia"/>
+          <w:b w:val="0"/>
+          <w:i w:val="0"/>
+          <w:iCs/>
+          <w:sz w:val="26"/>
+          <w:lang w:val="vi-VN" w:eastAsia="ja-JP"/>
+        </w:rPr>
+        <w:t xml:space="preserve">dễ dàng thấy là dữ liệu này </w:t>
+      </w:r>
+      <w:r>
+        <w:rPr>
+          <w:rFonts w:eastAsiaTheme="minorEastAsia"/>
+          <w:b w:val="0"/>
+          <w:i w:val="0"/>
+          <w:iCs/>
+          <w:sz w:val="26"/>
+          <w:lang w:val="vi-VN" w:eastAsia="ja-JP"/>
+        </w:rPr>
+        <w:t>khá</w:t>
+      </w:r>
+      <w:r>
+        <w:rPr>
+          <w:rFonts w:eastAsiaTheme="minorEastAsia"/>
+          <w:b w:val="0"/>
+          <w:i w:val="0"/>
+          <w:iCs/>
+          <w:sz w:val="26"/>
+          <w:lang w:val="vi-VN" w:eastAsia="ja-JP"/>
+        </w:rPr>
+        <w:t xml:space="preserve"> không cân bằng.</w:t>
+      </w:r>
+    </w:p>
+    <w:p>
+      <w:pPr>
+        <w:pStyle w:val="Tiumccp2"/>
+        <w:keepNext/>
+        <w:tabs>
+          <w:tab w:val="clear" w:pos="6379"/>
+        </w:tabs>
+        <w:ind w:firstLine="720"/>
+        <w:jc w:val="center"/>
+      </w:pPr>
+      <w:r>
+        <w:rPr>
+          <w:rFonts w:eastAsiaTheme="minorEastAsia"/>
+          <w:iCs/>
+          <w:noProof/>
+          <w:lang w:eastAsia="ja-JP"/>
+        </w:rPr>
+        <w:drawing>
+          <wp:inline distT="0" distB="0" distL="0" distR="0" wp14:anchorId="5D0EA013" wp14:editId="7CA88CB1">
+            <wp:extent cx="1834738" cy="2058072"/>
+            <wp:effectExtent l="0" t="0" r="0" b="0"/>
+            <wp:docPr id="25" name="Picture 25"/>
+            <wp:cNvGraphicFramePr>
+              <a:graphicFrameLocks xmlns:a="http://schemas.openxmlformats.org/drawingml/2006/main" noChangeAspect="1"/>
+            </wp:cNvGraphicFramePr>
+            <a:graphic xmlns:a="http://schemas.openxmlformats.org/drawingml/2006/main">
+              <a:graphicData uri="http://schemas.openxmlformats.org/drawingml/2006/picture">
+                <pic:pic xmlns:pic="http://schemas.openxmlformats.org/drawingml/2006/picture">
+                  <pic:nvPicPr>
+                    <pic:cNvPr id="0" name="Picture 25"/>
+                    <pic:cNvPicPr>
+                      <a:picLocks noChangeAspect="1" noChangeArrowheads="1"/>
+                    </pic:cNvPicPr>
+                  </pic:nvPicPr>
+                  <pic:blipFill>
+                    <a:blip r:embed="rId14">
+                      <a:extLst>
+                        <a:ext uri="{28A0092B-C50C-407E-A947-70E740481C1C}">
+                          <a14:useLocalDpi xmlns:a14="http://schemas.microsoft.com/office/drawing/2010/main" val="0"/>
+                        </a:ext>
+                      </a:extLst>
+                    </a:blip>
+                    <a:srcRect/>
+                    <a:stretch>
+                      <a:fillRect/>
+                    </a:stretch>
+                  </pic:blipFill>
+                  <pic:spPr bwMode="auto">
+                    <a:xfrm>
+                      <a:off x="0" y="0"/>
+                      <a:ext cx="1849606" cy="2074750"/>
+                    </a:xfrm>
+                    <a:prstGeom prst="rect">
+                      <a:avLst/>
+                    </a:prstGeom>
+                    <a:noFill/>
+                    <a:ln>
+                      <a:noFill/>
+                    </a:ln>
+                  </pic:spPr>
+                </pic:pic>
+              </a:graphicData>
+            </a:graphic>
+          </wp:inline>
+        </w:drawing>
+      </w:r>
+    </w:p>
+    <w:p>
+      <w:pPr>
+        <w:pStyle w:val="Caption"/>
+        <w:ind w:firstLine="720"/>
+        <w:jc w:val="center"/>
+        <w:rPr>
+          <w:rFonts w:eastAsiaTheme="minorEastAsia" w:cs="Times New Roman"/>
+          <w:b/>
+          <w:i w:val="0"/>
+          <w:iCs w:val="0"/>
+          <w:sz w:val="26"/>
+          <w:szCs w:val="26"/>
+          <w:lang w:val="vi-VN" w:eastAsia="ja-JP"/>
+        </w:rPr>
+      </w:pPr>
+      <w:r>
+        <w:t xml:space="preserve">Biểu đồ </w:t>
+      </w:r>
+      <w:r>
+        <w:fldChar w:fldCharType="begin"/>
+      </w:r>
+      <w:r>
+        <w:instrText xml:space="preserve"> SEQ Biểu_đồ \* ARABIC </w:instrText>
+      </w:r>
+      <w:r>
+        <w:fldChar w:fldCharType="separate"/>
+      </w:r>
+      <w:r>
+        <w:rPr>
+          <w:noProof/>
+        </w:rPr>
+        <w:t>1</w:t>
+      </w:r>
+      <w:r>
+        <w:fldChar w:fldCharType="end"/>
+      </w:r>
+      <w:r>
+        <w:rPr>
+          <w:lang w:val="vi-VN"/>
+        </w:rPr>
+        <w:t>. Số lượng nhãn tin thật và giả</w:t>
+      </w:r>
+    </w:p>
+    <w:p>
+      <w:pPr>
+        <w:pStyle w:val="Tiumccp2"/>
+        <w:tabs>
+          <w:tab w:val="clear" w:pos="6379"/>
+        </w:tabs>
+        <w:ind w:firstLine="720"/>
+        <w:jc w:val="both"/>
+        <w:rPr>
+          <w:rFonts w:eastAsiaTheme="minorEastAsia"/>
+          <w:b w:val="0"/>
+          <w:i w:val="0"/>
+          <w:sz w:val="26"/>
+          <w:lang w:val="vi-VN" w:eastAsia="ja-JP"/>
+        </w:rPr>
+      </w:pPr>
+      <w:r>
+        <w:rPr>
+          <w:rFonts w:eastAsiaTheme="minorEastAsia"/>
+          <w:b w:val="0"/>
+          <w:i w:val="0"/>
+          <w:sz w:val="26"/>
+          <w:lang w:val="vi-VN" w:eastAsia="ja-JP"/>
+        </w:rPr>
+        <w:lastRenderedPageBreak/>
+        <w:t>Thông q</w:t>
+      </w:r>
+      <w:r>
+        <w:rPr>
+          <w:rFonts w:eastAsiaTheme="minorEastAsia"/>
+          <w:b w:val="0"/>
+          <w:i w:val="0"/>
+          <w:sz w:val="26"/>
+          <w:lang w:val="vi-VN" w:eastAsia="ja-JP"/>
+        </w:rPr>
+        <w:t xml:space="preserve">ua </w:t>
+      </w:r>
+      <w:r>
+        <w:rPr>
+          <w:rFonts w:eastAsiaTheme="minorEastAsia"/>
+          <w:b w:val="0"/>
+          <w:iCs/>
+          <w:sz w:val="26"/>
+          <w:lang w:val="vi-VN" w:eastAsia="ja-JP"/>
+        </w:rPr>
+        <w:fldChar w:fldCharType="begin"/>
+      </w:r>
+      <w:r>
+        <w:rPr>
+          <w:rFonts w:eastAsiaTheme="minorEastAsia"/>
+          <w:b w:val="0"/>
+          <w:iCs/>
+          <w:sz w:val="26"/>
+          <w:lang w:val="vi-VN" w:eastAsia="ja-JP"/>
+        </w:rPr>
+        <w:instrText xml:space="preserve"> REF _Ref92334028 \h </w:instrText>
+      </w:r>
+      <w:r>
+        <w:rPr>
+          <w:rFonts w:eastAsiaTheme="minorEastAsia"/>
+          <w:b w:val="0"/>
+          <w:iCs/>
+          <w:sz w:val="26"/>
+          <w:lang w:val="vi-VN" w:eastAsia="ja-JP"/>
+        </w:rPr>
+      </w:r>
+      <w:r>
+        <w:rPr>
+          <w:rFonts w:eastAsiaTheme="minorEastAsia"/>
+          <w:b w:val="0"/>
+          <w:iCs/>
+          <w:sz w:val="26"/>
+          <w:lang w:val="vi-VN" w:eastAsia="ja-JP"/>
+        </w:rPr>
+        <w:instrText xml:space="preserve"> \* MERGEFORMAT </w:instrText>
+      </w:r>
+      <w:r>
+        <w:rPr>
+          <w:rFonts w:eastAsiaTheme="minorEastAsia"/>
+          <w:b w:val="0"/>
+          <w:iCs/>
+          <w:sz w:val="26"/>
+          <w:lang w:val="vi-VN" w:eastAsia="ja-JP"/>
+        </w:rPr>
+        <w:fldChar w:fldCharType="separate"/>
+      </w:r>
+      <w:r>
+        <w:rPr>
+          <w:b w:val="0"/>
+          <w:iCs/>
+          <w:sz w:val="26"/>
+        </w:rPr>
+        <w:t xml:space="preserve">Biểu đồ </w:t>
+      </w:r>
+      <w:r>
+        <w:rPr>
+          <w:b w:val="0"/>
+          <w:iCs/>
+          <w:noProof/>
+          <w:sz w:val="26"/>
+        </w:rPr>
+        <w:t>2</w:t>
+      </w:r>
+      <w:r>
+        <w:rPr>
+          <w:rFonts w:eastAsiaTheme="minorEastAsia"/>
+          <w:b w:val="0"/>
+          <w:iCs/>
+          <w:sz w:val="26"/>
+          <w:lang w:val="vi-VN" w:eastAsia="ja-JP"/>
+        </w:rPr>
+        <w:fldChar w:fldCharType="end"/>
+      </w:r>
+      <w:r>
+        <w:rPr>
+          <w:rFonts w:eastAsiaTheme="minorEastAsia"/>
+          <w:b w:val="0"/>
+          <w:i w:val="0"/>
+          <w:sz w:val="26"/>
+          <w:lang w:val="vi-VN" w:eastAsia="ja-JP"/>
+        </w:rPr>
+        <w:t xml:space="preserve"> dưới</w:t>
+      </w:r>
+      <w:r>
+        <w:rPr>
+          <w:rFonts w:eastAsiaTheme="minorEastAsia"/>
+          <w:b w:val="0"/>
+          <w:i w:val="0"/>
+          <w:sz w:val="26"/>
+          <w:lang w:val="vi-VN" w:eastAsia="ja-JP"/>
+        </w:rPr>
+        <w:t>,</w:t>
+      </w:r>
+      <w:r>
+        <w:rPr>
+          <w:rFonts w:eastAsiaTheme="minorEastAsia"/>
+          <w:b w:val="0"/>
+          <w:i w:val="0"/>
+          <w:sz w:val="26"/>
+          <w:lang w:val="vi-VN" w:eastAsia="ja-JP"/>
+        </w:rPr>
+        <w:t xml:space="preserve"> ta thấy</w:t>
+      </w:r>
+      <w:r>
+        <w:rPr>
+          <w:rFonts w:eastAsiaTheme="minorEastAsia"/>
+          <w:b w:val="0"/>
+          <w:i w:val="0"/>
+          <w:sz w:val="26"/>
+          <w:lang w:val="vi-VN" w:eastAsia="ja-JP"/>
+        </w:rPr>
+        <w:t xml:space="preserve"> được</w:t>
+      </w:r>
+      <w:r>
+        <w:rPr>
+          <w:rFonts w:eastAsiaTheme="minorEastAsia"/>
+          <w:b w:val="0"/>
+          <w:i w:val="0"/>
+          <w:sz w:val="26"/>
+          <w:lang w:val="vi-VN" w:eastAsia="ja-JP"/>
+        </w:rPr>
+        <w:t xml:space="preserve"> thời </w:t>
+      </w:r>
+      <w:r>
+        <w:rPr>
+          <w:rFonts w:eastAsiaTheme="minorEastAsia"/>
+          <w:b w:val="0"/>
+          <w:i w:val="0"/>
+          <w:sz w:val="26"/>
+          <w:lang w:val="vi-VN" w:eastAsia="ja-JP"/>
+        </w:rPr>
+        <w:t xml:space="preserve">gian nhiều tin giả được đăng là từ khoảng 0 giờ đến 15 giờ, còn tin thật thì </w:t>
+      </w:r>
+      <w:r>
+        <w:rPr>
+          <w:rFonts w:eastAsiaTheme="minorEastAsia"/>
+          <w:b w:val="0"/>
+          <w:i w:val="0"/>
+          <w:sz w:val="26"/>
+          <w:lang w:val="vi-VN" w:eastAsia="ja-JP"/>
+        </w:rPr>
+        <w:t>thường được đăng ở hai khoảng là 0 giờ đến 8 giờ và 19 giờ đến 21 giờ.</w:t>
+      </w:r>
+    </w:p>
+    <w:p>
+      <w:pPr>
+        <w:pStyle w:val="Tiumccp1"/>
+        <w:keepNext/>
+        <w:tabs>
+          <w:tab w:val="clear" w:pos="6379"/>
+        </w:tabs>
+        <w:jc w:val="center"/>
+      </w:pPr>
+      <w:r>
+        <w:rPr>
+          <w:rFonts w:eastAsiaTheme="minorEastAsia"/>
+          <w:sz w:val="26"/>
+          <w:szCs w:val="26"/>
+          <w:lang w:val="vi-VN" w:eastAsia="ja-JP"/>
+        </w:rPr>
+        <w:drawing>
+          <wp:inline distT="0" distB="0" distL="0" distR="0" wp14:anchorId="42DDF279" wp14:editId="57ABE86B">
+            <wp:extent cx="4955877" cy="2459736"/>
+            <wp:effectExtent l="0" t="0" r="0" b="0"/>
+            <wp:docPr id="12" name="Picture 12"/>
+            <wp:cNvGraphicFramePr>
+              <a:graphicFrameLocks xmlns:a="http://schemas.openxmlformats.org/drawingml/2006/main" noChangeAspect="1"/>
+            </wp:cNvGraphicFramePr>
+            <a:graphic xmlns:a="http://schemas.openxmlformats.org/drawingml/2006/main">
+              <a:graphicData uri="http://schemas.openxmlformats.org/drawingml/2006/picture">
+                <pic:pic xmlns:pic="http://schemas.openxmlformats.org/drawingml/2006/picture">
+                  <pic:nvPicPr>
+                    <pic:cNvPr id="0" name="Picture 11"/>
+                    <pic:cNvPicPr>
+                      <a:picLocks noChangeAspect="1" noChangeArrowheads="1"/>
+                    </pic:cNvPicPr>
+                  </pic:nvPicPr>
+                  <pic:blipFill>
+                    <a:blip r:embed="rId15">
+                      <a:extLst>
+                        <a:ext uri="{28A0092B-C50C-407E-A947-70E740481C1C}">
+                          <a14:useLocalDpi xmlns:a14="http://schemas.microsoft.com/office/drawing/2010/main" val="0"/>
+                        </a:ext>
+                      </a:extLst>
+                    </a:blip>
+                    <a:srcRect/>
+                    <a:stretch>
+                      <a:fillRect/>
+                    </a:stretch>
+                  </pic:blipFill>
+                  <pic:spPr bwMode="auto">
+                    <a:xfrm>
+                      <a:off x="0" y="0"/>
+                      <a:ext cx="4955877" cy="2459736"/>
+                    </a:xfrm>
+                    <a:prstGeom prst="rect">
+                      <a:avLst/>
+                    </a:prstGeom>
+                    <a:noFill/>
+                    <a:ln>
+                      <a:noFill/>
+                    </a:ln>
+                  </pic:spPr>
+                </pic:pic>
+              </a:graphicData>
+            </a:graphic>
+          </wp:inline>
+        </w:drawing>
+      </w:r>
+    </w:p>
+    <w:p>
+      <w:pPr>
+        <w:pStyle w:val="Caption"/>
+        <w:jc w:val="center"/>
+        <w:rPr>
+          <w:rFonts w:eastAsiaTheme="minorEastAsia"/>
+          <w:sz w:val="26"/>
+          <w:szCs w:val="26"/>
+          <w:lang w:val="vi-VN" w:eastAsia="ja-JP"/>
+        </w:rPr>
+      </w:pPr>
+      <w:bookmarkStart w:id="19" w:name="_Ref92334018"/>
+      <w:bookmarkStart w:id="20" w:name="_Ref92334028"/>
+      <w:r>
+        <w:t xml:space="preserve">Biểu đồ </w:t>
+      </w:r>
+      <w:r>
+        <w:fldChar w:fldCharType="begin"/>
+      </w:r>
+      <w:r>
+        <w:instrText xml:space="preserve"> SEQ Biểu_đồ \* ARABIC </w:instrText>
+      </w:r>
+      <w:r>
+        <w:fldChar w:fldCharType="separate"/>
+      </w:r>
+      <w:r>
+        <w:rPr>
+          <w:noProof/>
+        </w:rPr>
+        <w:t>2</w:t>
+      </w:r>
+      <w:r>
+        <w:fldChar w:fldCharType="end"/>
+      </w:r>
+      <w:bookmarkEnd w:id="20"/>
+      <w:r>
+        <w:rPr>
+          <w:lang w:val="vi-VN"/>
+        </w:rPr>
+        <w:t>. Thời gian đăng bài của tin thật và giả</w:t>
+      </w:r>
+      <w:bookmarkEnd w:id="19"/>
+    </w:p>
+    <w:p>
+      <w:pPr>
+        <w:pStyle w:val="Tiumccp2"/>
+        <w:tabs>
+          <w:tab w:val="clear" w:pos="6379"/>
+        </w:tabs>
+        <w:ind w:firstLine="720"/>
+        <w:jc w:val="both"/>
+        <w:rPr>
+          <w:rFonts w:eastAsiaTheme="minorEastAsia"/>
+          <w:b w:val="0"/>
+          <w:i w:val="0"/>
+          <w:sz w:val="26"/>
+          <w:lang w:val="vi-VN" w:eastAsia="ja-JP"/>
+        </w:rPr>
+      </w:pPr>
+      <w:r>
+        <w:rPr>
+          <w:rFonts w:eastAsiaTheme="minorEastAsia"/>
+          <w:b w:val="0"/>
+          <w:i w:val="0"/>
+          <w:sz w:val="26"/>
+          <w:lang w:val="vi-VN" w:eastAsia="ja-JP"/>
+        </w:rPr>
+        <w:t xml:space="preserve">Trong bài toán </w:t>
+      </w:r>
+      <w:r>
+        <w:rPr>
+          <w:rFonts w:eastAsiaTheme="minorEastAsia"/>
+          <w:b w:val="0"/>
+          <w:i w:val="0"/>
+          <w:sz w:val="26"/>
+          <w:lang w:val="vi-VN" w:eastAsia="ja-JP"/>
+        </w:rPr>
+        <w:t xml:space="preserve">phát hiện tin giả thì nội dung của </w:t>
+      </w:r>
+      <w:r>
+        <w:rPr>
+          <w:rFonts w:eastAsiaTheme="minorEastAsia"/>
+          <w:b w:val="0"/>
+          <w:i w:val="0"/>
+          <w:sz w:val="26"/>
+          <w:lang w:val="vi-VN" w:eastAsia="ja-JP"/>
+        </w:rPr>
+        <w:t>nó</w:t>
+      </w:r>
+      <w:r>
+        <w:rPr>
+          <w:rFonts w:eastAsiaTheme="minorEastAsia"/>
+          <w:b w:val="0"/>
+          <w:i w:val="0"/>
+          <w:sz w:val="26"/>
+          <w:lang w:val="vi-VN" w:eastAsia="ja-JP"/>
+        </w:rPr>
+        <w:t xml:space="preserve"> là một thông</w:t>
+      </w:r>
+      <w:r>
+        <w:rPr>
+          <w:rFonts w:eastAsiaTheme="minorEastAsia"/>
+          <w:b w:val="0"/>
+          <w:i w:val="0"/>
+          <w:sz w:val="26"/>
+          <w:lang w:val="vi-VN" w:eastAsia="ja-JP"/>
+        </w:rPr>
+        <w:t xml:space="preserve"> tin </w:t>
+      </w:r>
+      <w:r>
+        <w:rPr>
+          <w:rFonts w:eastAsiaTheme="minorEastAsia"/>
+          <w:b w:val="0"/>
+          <w:i w:val="0"/>
+          <w:sz w:val="26"/>
+          <w:lang w:val="vi-VN" w:eastAsia="ja-JP"/>
+        </w:rPr>
+        <w:t xml:space="preserve">quan trọng. Wordcloud </w:t>
+      </w:r>
+      <w:r>
+        <w:rPr>
+          <w:rFonts w:eastAsiaTheme="minorEastAsia"/>
+          <w:b w:val="0"/>
+          <w:i w:val="0"/>
+          <w:sz w:val="26"/>
+          <w:lang w:val="vi-VN" w:eastAsia="ja-JP"/>
+        </w:rPr>
+        <w:t xml:space="preserve">sẽ biểu diễn các từ thông dụng được dùng </w:t>
+      </w:r>
+      <w:r>
+        <w:rPr>
+          <w:rFonts w:eastAsiaTheme="minorEastAsia"/>
+          <w:b w:val="0"/>
+          <w:i w:val="0"/>
+          <w:sz w:val="26"/>
+          <w:lang w:val="vi-VN" w:eastAsia="ja-JP"/>
+        </w:rPr>
+        <w:t xml:space="preserve">trong </w:t>
+      </w:r>
+      <w:r>
+        <w:rPr>
+          <w:rFonts w:eastAsiaTheme="minorEastAsia"/>
+          <w:b w:val="0"/>
+          <w:i w:val="0"/>
+          <w:sz w:val="26"/>
+          <w:lang w:val="vi-VN" w:eastAsia="ja-JP"/>
+        </w:rPr>
+        <w:t xml:space="preserve">nội dung </w:t>
+      </w:r>
+      <w:r>
+        <w:rPr>
+          <w:rFonts w:eastAsiaTheme="minorEastAsia"/>
+          <w:b w:val="0"/>
+          <w:i w:val="0"/>
+          <w:sz w:val="26"/>
+          <w:lang w:val="vi-VN" w:eastAsia="ja-JP"/>
+        </w:rPr>
+        <w:t>của các dữ liệu</w:t>
+      </w:r>
+      <w:r>
+        <w:rPr>
+          <w:rFonts w:eastAsiaTheme="minorEastAsia"/>
+          <w:b w:val="0"/>
+          <w:i w:val="0"/>
+          <w:sz w:val="26"/>
+          <w:lang w:val="vi-VN" w:eastAsia="ja-JP"/>
+        </w:rPr>
+        <w:t>.</w:t>
+      </w:r>
+      <w:r>
+        <w:rPr>
+          <w:rFonts w:eastAsiaTheme="minorEastAsia"/>
+          <w:b w:val="0"/>
+          <w:i w:val="0"/>
+          <w:sz w:val="26"/>
+          <w:lang w:val="vi-VN" w:eastAsia="ja-JP"/>
+        </w:rPr>
+        <w:t xml:space="preserve"> </w:t>
+      </w:r>
+      <w:r>
+        <w:rPr>
+          <w:rFonts w:eastAsiaTheme="minorEastAsia"/>
+          <w:b w:val="0"/>
+          <w:i w:val="0"/>
+          <w:sz w:val="26"/>
+          <w:lang w:val="vi-VN" w:eastAsia="ja-JP"/>
+        </w:rPr>
+        <w:t xml:space="preserve">Do </w:t>
+      </w:r>
+      <w:r>
+        <w:rPr>
+          <w:rFonts w:eastAsiaTheme="minorEastAsia"/>
+          <w:b w:val="0"/>
+          <w:i w:val="0"/>
+          <w:sz w:val="26"/>
+          <w:lang w:val="vi-VN" w:eastAsia="ja-JP"/>
+        </w:rPr>
+        <w:t>d</w:t>
+      </w:r>
+      <w:r>
+        <w:rPr>
+          <w:rFonts w:eastAsiaTheme="minorEastAsia"/>
+          <w:b w:val="0"/>
+          <w:i w:val="0"/>
+          <w:sz w:val="26"/>
+          <w:lang w:val="vi-VN" w:eastAsia="ja-JP"/>
+        </w:rPr>
+        <w:t xml:space="preserve">ữ liệu được thu thập vào năm 2020, </w:t>
+      </w:r>
+      <w:r>
+        <w:rPr>
+          <w:rFonts w:eastAsiaTheme="minorEastAsia"/>
+          <w:b w:val="0"/>
+          <w:i w:val="0"/>
+          <w:sz w:val="26"/>
+          <w:lang w:val="vi-VN" w:eastAsia="ja-JP"/>
+        </w:rPr>
+        <w:t xml:space="preserve">đa số các từ thông dụng được dùng cả trong tin giả và </w:t>
+      </w:r>
+      <w:r>
+        <w:rPr>
+          <w:rFonts w:eastAsiaTheme="minorEastAsia"/>
+          <w:b w:val="0"/>
+          <w:i w:val="0"/>
+          <w:sz w:val="26"/>
+          <w:lang w:val="vi-VN" w:eastAsia="ja-JP"/>
+        </w:rPr>
+        <w:t xml:space="preserve">thật đều liên quan đến dịch bệnh </w:t>
+      </w:r>
+      <w:r>
+        <w:rPr>
+          <w:rFonts w:eastAsiaTheme="minorEastAsia"/>
+          <w:b w:val="0"/>
+          <w:i w:val="0"/>
+          <w:sz w:val="26"/>
+          <w:lang w:val="vi-VN" w:eastAsia="ja-JP"/>
+        </w:rPr>
+        <w:t>Covid</w:t>
+      </w:r>
+      <w:r>
+        <w:rPr>
+          <w:rFonts w:eastAsiaTheme="minorEastAsia"/>
+          <w:b w:val="0"/>
+          <w:i w:val="0"/>
+          <w:sz w:val="26"/>
+          <w:lang w:val="vi-VN" w:eastAsia="ja-JP"/>
+        </w:rPr>
+        <w:t>-19.</w:t>
+      </w:r>
+    </w:p>
+    <w:p>
+      <w:pPr>
+        <w:pStyle w:val="Tiumccp2"/>
+        <w:keepNext/>
+        <w:tabs>
+          <w:tab w:val="clear" w:pos="6379"/>
+        </w:tabs>
+        <w:jc w:val="center"/>
+      </w:pPr>
+      <w:r>
+        <w:rPr>
+          <w:rFonts w:eastAsiaTheme="minorEastAsia"/>
+          <w:noProof/>
+          <w:lang w:val="vi-VN" w:eastAsia="ja-JP"/>
+        </w:rPr>
+        <w:drawing>
+          <wp:inline distT="0" distB="0" distL="0" distR="0" wp14:anchorId="375E8310" wp14:editId="0A8AB2FD">
+            <wp:extent cx="3675858" cy="2286000"/>
+            <wp:effectExtent l="0" t="0" r="1270" b="0"/>
+            <wp:docPr id="30" name="Picture 30"/>
+            <wp:cNvGraphicFramePr>
+              <a:graphicFrameLocks xmlns:a="http://schemas.openxmlformats.org/drawingml/2006/main" noChangeAspect="1"/>
+            </wp:cNvGraphicFramePr>
+            <a:graphic xmlns:a="http://schemas.openxmlformats.org/drawingml/2006/main">
+              <a:graphicData uri="http://schemas.openxmlformats.org/drawingml/2006/picture">
+                <pic:pic xmlns:pic="http://schemas.openxmlformats.org/drawingml/2006/picture">
+                  <pic:nvPicPr>
+                    <pic:cNvPr id="0" name="Picture 30"/>
+                    <pic:cNvPicPr>
+                      <a:picLocks noChangeAspect="1" noChangeArrowheads="1"/>
+                    </pic:cNvPicPr>
+                  </pic:nvPicPr>
+                  <pic:blipFill>
+                    <a:blip r:embed="rId16">
+                      <a:extLst>
+                        <a:ext uri="{28A0092B-C50C-407E-A947-70E740481C1C}">
+                          <a14:useLocalDpi xmlns:a14="http://schemas.microsoft.com/office/drawing/2010/main" val="0"/>
+                        </a:ext>
+                      </a:extLst>
+                    </a:blip>
+                    <a:srcRect/>
+                    <a:stretch>
+                      <a:fillRect/>
+                    </a:stretch>
+                  </pic:blipFill>
+                  <pic:spPr bwMode="auto">
+                    <a:xfrm>
+                      <a:off x="0" y="0"/>
+                      <a:ext cx="3675858" cy="2286000"/>
+                    </a:xfrm>
+                    <a:prstGeom prst="rect">
+                      <a:avLst/>
+                    </a:prstGeom>
+                    <a:noFill/>
+                    <a:ln>
+                      <a:noFill/>
+                    </a:ln>
+                  </pic:spPr>
+                </pic:pic>
+              </a:graphicData>
+            </a:graphic>
+          </wp:inline>
+        </w:drawing>
+      </w:r>
+    </w:p>
+    <w:p>
+      <w:pPr>
+        <w:pStyle w:val="Caption"/>
+        <w:jc w:val="center"/>
+        <w:rPr>
+          <w:lang w:val="vi-VN"/>
+        </w:rPr>
+      </w:pPr>
+      <w:r>
+        <w:t xml:space="preserve">Hình </w:t>
+      </w:r>
+      <w:r>
+        <w:fldChar w:fldCharType="begin"/>
+      </w:r>
+      <w:r>
+        <w:instrText xml:space="preserve"> SEQ Hình \* ARABIC </w:instrText>
+      </w:r>
+      <w:r>
+        <w:fldChar w:fldCharType="separate"/>
+      </w:r>
+      <w:r>
+        <w:rPr>
+          <w:noProof/>
+        </w:rPr>
+        <w:t>2</w:t>
+      </w:r>
+      <w:r>
+        <w:fldChar w:fldCharType="end"/>
+      </w:r>
+      <w:r>
+        <w:rPr>
+          <w:lang w:val="vi-VN"/>
+        </w:rPr>
+        <w:t>. Wordcloud của nội dung tin thật</w:t>
+      </w:r>
+    </w:p>
+    <w:p>
+      <w:pPr>
+        <w:pStyle w:val="Tiumccp2"/>
+        <w:keepNext/>
+        <w:tabs>
+          <w:tab w:val="clear" w:pos="6379"/>
+        </w:tabs>
+        <w:jc w:val="center"/>
+      </w:pPr>
+      <w:r>
+        <w:rPr>
+          <w:rFonts w:eastAsiaTheme="minorEastAsia"/>
+          <w:noProof/>
+          <w:lang w:val="vi-VN" w:eastAsia="ja-JP"/>
+        </w:rPr>
+        <w:lastRenderedPageBreak/>
+        <w:drawing>
+          <wp:inline distT="0" distB="0" distL="0" distR="0" wp14:anchorId="4A734358" wp14:editId="739E5E05">
+            <wp:extent cx="3675856" cy="2286000"/>
+            <wp:effectExtent l="0" t="0" r="1270" b="0"/>
+            <wp:docPr id="31" name="Picture 31"/>
+            <wp:cNvGraphicFramePr>
+              <a:graphicFrameLocks xmlns:a="http://schemas.openxmlformats.org/drawingml/2006/main" noChangeAspect="1"/>
+            </wp:cNvGraphicFramePr>
+            <a:graphic xmlns:a="http://schemas.openxmlformats.org/drawingml/2006/main">
+              <a:graphicData uri="http://schemas.openxmlformats.org/drawingml/2006/picture">
+                <pic:pic xmlns:pic="http://schemas.openxmlformats.org/drawingml/2006/picture">
+                  <pic:nvPicPr>
+                    <pic:cNvPr id="0" name="Picture 31"/>
+                    <pic:cNvPicPr>
+                      <a:picLocks noChangeAspect="1" noChangeArrowheads="1"/>
+                    </pic:cNvPicPr>
+                  </pic:nvPicPr>
+                  <pic:blipFill>
+                    <a:blip r:embed="rId17">
+                      <a:extLst>
+                        <a:ext uri="{28A0092B-C50C-407E-A947-70E740481C1C}">
+                          <a14:useLocalDpi xmlns:a14="http://schemas.microsoft.com/office/drawing/2010/main" val="0"/>
+                        </a:ext>
+                      </a:extLst>
+                    </a:blip>
+                    <a:srcRect/>
+                    <a:stretch>
+                      <a:fillRect/>
+                    </a:stretch>
+                  </pic:blipFill>
+                  <pic:spPr bwMode="auto">
+                    <a:xfrm>
+                      <a:off x="0" y="0"/>
+                      <a:ext cx="3675856" cy="2286000"/>
+                    </a:xfrm>
+                    <a:prstGeom prst="rect">
+                      <a:avLst/>
+                    </a:prstGeom>
+                    <a:noFill/>
+                    <a:ln>
+                      <a:noFill/>
+                    </a:ln>
+                  </pic:spPr>
+                </pic:pic>
+              </a:graphicData>
+            </a:graphic>
+          </wp:inline>
+        </w:drawing>
+      </w:r>
+    </w:p>
+    <w:p>
+      <w:pPr>
+        <w:pStyle w:val="Caption"/>
+        <w:jc w:val="center"/>
+        <w:rPr>
+          <w:rFonts w:eastAsiaTheme="minorEastAsia"/>
+          <w:b/>
+          <w:i w:val="0"/>
+          <w:sz w:val="26"/>
+          <w:szCs w:val="26"/>
+          <w:lang w:val="vi-VN" w:eastAsia="ja-JP"/>
+        </w:rPr>
+      </w:pPr>
+      <w:r>
+        <w:t xml:space="preserve">Hình </w:t>
+      </w:r>
+      <w:r>
+        <w:fldChar w:fldCharType="begin"/>
+      </w:r>
+      <w:r>
+        <w:instrText xml:space="preserve"> SEQ Hình \* ARABIC </w:instrText>
+      </w:r>
+      <w:r>
+        <w:fldChar w:fldCharType="separate"/>
+      </w:r>
+      <w:r>
+        <w:rPr>
+          <w:noProof/>
+        </w:rPr>
+        <w:t>3</w:t>
+      </w:r>
+      <w:r>
+        <w:fldChar w:fldCharType="end"/>
+      </w:r>
+      <w:r>
+        <w:rPr>
+          <w:lang w:val="vi-VN"/>
+        </w:rPr>
+        <w:t>. Wordcloud của tin giả</w:t>
+      </w:r>
+    </w:p>
+    <w:p>
+      <w:pPr>
         <w:pStyle w:val="Tiumccp1"/>
         <w:tabs>
           <w:tab w:val="clear" w:pos="6379"/>
@@ -8920,29 +10480,32 @@
         <w:rPr>
           <w:rFonts w:eastAsiaTheme="minorEastAsia"/>
           <w:b w:val="0"/>
-          <w:sz w:val="26"/>
-          <w:szCs w:val="26"/>
-          <w:lang w:eastAsia="ja-JP"/>
-        </w:rPr>
-      </w:pPr>
-      <w:r>
-        <w:rPr>
-          <w:rFonts w:eastAsiaTheme="minorEastAsia"/>
-          <w:sz w:val="26"/>
-          <w:szCs w:val="26"/>
-          <w:lang w:eastAsia="ja-JP"/>
-        </w:rPr>
-        <w:t xml:space="preserve"> </w:t>
-      </w:r>
-      <w:r>
-        <w:rPr>
-          <w:rFonts w:eastAsiaTheme="minorEastAsia"/>
-          <w:b w:val="0"/>
-          <w:sz w:val="26"/>
-          <w:szCs w:val="26"/>
-          <w:lang w:eastAsia="ja-JP"/>
-        </w:rPr>
-        <w:t xml:space="preserve">     Dữ liệu được lấy ở đâu, từ nguồn nào</w:t>
+          <w:color w:val="FF0000"/>
+          <w:sz w:val="26"/>
+          <w:szCs w:val="26"/>
+          <w:lang w:eastAsia="ja-JP"/>
+        </w:rPr>
+      </w:pPr>
+      <w:r>
+        <w:rPr>
+          <w:rFonts w:eastAsiaTheme="minorEastAsia"/>
+          <w:b w:val="0"/>
+          <w:sz w:val="26"/>
+          <w:szCs w:val="26"/>
+          <w:lang w:eastAsia="ja-JP"/>
+        </w:rPr>
+        <w:t xml:space="preserve">     </w:t>
+      </w:r>
+      <w:r>
+        <w:rPr>
+          <w:rFonts w:eastAsiaTheme="minorEastAsia"/>
+          <w:b w:val="0"/>
+          <w:color w:val="FF0000"/>
+          <w:sz w:val="26"/>
+          <w:szCs w:val="26"/>
+          <w:lang w:eastAsia="ja-JP"/>
+        </w:rPr>
+        <w:t>Dữ liệu được lấy ở đâu, từ nguồn nào</w:t>
       </w:r>
     </w:p>
     <w:p>
@@ -8953,14 +10516,16 @@
         </w:tabs>
         <w:rPr>
           <w:b w:val="0"/>
-          <w:sz w:val="26"/>
-          <w:szCs w:val="26"/>
-        </w:rPr>
-      </w:pPr>
-      <w:r>
-        <w:rPr>
-          <w:rFonts w:eastAsiaTheme="minorEastAsia"/>
-          <w:b w:val="0"/>
+          <w:color w:val="FF0000"/>
+          <w:sz w:val="26"/>
+          <w:szCs w:val="26"/>
+        </w:rPr>
+      </w:pPr>
+      <w:r>
+        <w:rPr>
+          <w:rFonts w:eastAsiaTheme="minorEastAsia"/>
+          <w:b w:val="0"/>
+          <w:color w:val="FF0000"/>
           <w:sz w:val="26"/>
           <w:szCs w:val="26"/>
           <w:lang w:eastAsia="ja-JP"/>
@@ -8981,7 +10546,8 @@
           <w:lang w:eastAsia="ja-JP"/>
         </w:rPr>
       </w:pPr>
-      <w:bookmarkStart w:id="19" w:name="_Toc92319074"/>
+      <w:bookmarkStart w:id="21" w:name="_Toc92319074"/>
+      <w:bookmarkStart w:id="22" w:name="_Ref92332497"/>
       <w:r>
         <w:rPr>
           <w:rFonts w:eastAsiaTheme="minorEastAsia"/>
@@ -8990,7 +10556,8 @@
         </w:rPr>
         <w:t>Xử lý dữ liệu</w:t>
       </w:r>
-      <w:bookmarkEnd w:id="19"/>
+      <w:bookmarkEnd w:id="21"/>
+      <w:bookmarkEnd w:id="22"/>
     </w:p>
     <w:p>
       <w:pPr>
@@ -9001,6 +10568,7 @@
         <w:rPr>
           <w:rFonts w:eastAsiaTheme="minorEastAsia"/>
           <w:b w:val="0"/>
+          <w:color w:val="FF0000"/>
           <w:sz w:val="26"/>
           <w:szCs w:val="26"/>
           <w:lang w:eastAsia="ja-JP"/>
@@ -9019,6 +10587,7 @@
         <w:rPr>
           <w:rFonts w:eastAsiaTheme="minorEastAsia"/>
           <w:b w:val="0"/>
+          <w:color w:val="FF0000"/>
           <w:sz w:val="26"/>
           <w:szCs w:val="26"/>
           <w:lang w:eastAsia="ja-JP"/>
@@ -9035,15 +10604,17 @@
         <w:rPr>
           <w:rFonts w:eastAsiaTheme="minorEastAsia"/>
           <w:b w:val="0"/>
-          <w:sz w:val="26"/>
-          <w:szCs w:val="26"/>
-          <w:lang w:eastAsia="ja-JP"/>
-        </w:rPr>
-      </w:pPr>
-      <w:r>
-        <w:rPr>
-          <w:rFonts w:eastAsiaTheme="minorEastAsia"/>
-          <w:b w:val="0"/>
+          <w:color w:val="FF0000"/>
+          <w:sz w:val="26"/>
+          <w:szCs w:val="26"/>
+          <w:lang w:eastAsia="ja-JP"/>
+        </w:rPr>
+      </w:pPr>
+      <w:r>
+        <w:rPr>
+          <w:rFonts w:eastAsiaTheme="minorEastAsia"/>
+          <w:b w:val="0"/>
+          <w:color w:val="FF0000"/>
           <w:sz w:val="26"/>
           <w:szCs w:val="26"/>
           <w:lang w:eastAsia="ja-JP"/>
@@ -9064,7 +10635,7 @@
           <w:lang w:eastAsia="ja-JP"/>
         </w:rPr>
       </w:pPr>
-      <w:bookmarkStart w:id="20" w:name="_Toc92319075"/>
+      <w:bookmarkStart w:id="23" w:name="_Toc92319075"/>
       <w:r>
         <w:rPr>
           <w:rFonts w:eastAsiaTheme="minorEastAsia"/>
@@ -9073,330 +10644,168 @@
         </w:rPr>
         <w:t>Công nghệ sử dụng</w:t>
       </w:r>
-      <w:bookmarkEnd w:id="20"/>
-    </w:p>
-    <w:p>
-      <w:pPr>
-        <w:rPr>
-          <w:lang w:eastAsia="ja-JP"/>
-        </w:rPr>
-      </w:pPr>
-    </w:p>
-    <w:p>
-      <w:pPr>
-        <w:rPr>
-          <w:lang w:val="vi-VN" w:eastAsia="ja-JP"/>
-        </w:rPr>
-      </w:pPr>
-      <w:r>
-        <w:rPr>
-          <w:lang w:eastAsia="ja-JP"/>
-        </w:rPr>
-        <w:t>Ngôn</w:t>
-      </w:r>
-      <w:r>
-        <w:rPr>
-          <w:lang w:val="vi-VN" w:eastAsia="ja-JP"/>
-        </w:rPr>
-        <w:t xml:space="preserve"> ngữ</w:t>
-      </w:r>
-      <w:r>
-        <w:rPr>
-          <w:lang w:val="vi-VN" w:eastAsia="ja-JP"/>
-        </w:rPr>
-        <w:t xml:space="preserve"> lập trình</w:t>
-      </w:r>
-      <w:r>
-        <w:rPr>
-          <w:lang w:val="vi-VN" w:eastAsia="ja-JP"/>
-        </w:rPr>
-        <w:t xml:space="preserve"> sử dụng: Python </w:t>
-      </w:r>
-      <w:r>
-        <w:rPr>
-          <w:lang w:eastAsia="ja-JP"/>
-        </w:rPr>
-        <w:t>phiên</w:t>
-      </w:r>
-      <w:r>
-        <w:rPr>
-          <w:lang w:val="vi-VN" w:eastAsia="ja-JP"/>
-        </w:rPr>
-        <w:t xml:space="preserve"> bản </w:t>
-      </w:r>
-      <w:r>
-        <w:rPr>
-          <w:lang w:eastAsia="ja-JP"/>
-        </w:rPr>
-        <w:t>3.9.</w:t>
-      </w:r>
-      <w:r>
-        <w:rPr>
-          <w:lang w:eastAsia="ja-JP"/>
-        </w:rPr>
-        <w:t>7</w:t>
-      </w:r>
-      <w:r>
-        <w:rPr>
-          <w:lang w:val="vi-VN" w:eastAsia="ja-JP"/>
-        </w:rPr>
-        <w:t>.</w:t>
-      </w:r>
-    </w:p>
-    <w:p>
-      <w:pPr>
-        <w:pStyle w:val="Tiumccp1"/>
+      <w:bookmarkEnd w:id="23"/>
+    </w:p>
+    <w:p>
+      <w:pPr>
+        <w:pStyle w:val="Tiumccp2"/>
+        <w:numPr>
+          <w:ilvl w:val="0"/>
+          <w:numId w:val="8"/>
+        </w:numPr>
         <w:tabs>
           <w:tab w:val="clear" w:pos="6379"/>
         </w:tabs>
-        <w:rPr>
-          <w:rFonts w:eastAsiaTheme="minorEastAsia"/>
-          <w:b w:val="0"/>
-          <w:sz w:val="26"/>
-          <w:szCs w:val="26"/>
-          <w:lang w:eastAsia="ja-JP"/>
-        </w:rPr>
-      </w:pPr>
-      <w:r>
-        <w:rPr>
-          <w:rFonts w:eastAsiaTheme="minorEastAsia" w:hint="eastAsia"/>
-          <w:b w:val="0"/>
-          <w:sz w:val="26"/>
-          <w:szCs w:val="26"/>
-          <w:lang w:eastAsia="ja-JP"/>
-        </w:rPr>
-        <w:t xml:space="preserve">     </w:t>
-      </w:r>
-    </w:p>
-    <w:p>
-      <w:pPr>
-        <w:pStyle w:val="Tiumccp1"/>
+        <w:jc w:val="both"/>
+        <w:rPr>
+          <w:rFonts w:eastAsiaTheme="minorEastAsia"/>
+          <w:b w:val="0"/>
+          <w:i w:val="0"/>
+          <w:iCs/>
+          <w:sz w:val="26"/>
+          <w:lang w:val="vi-VN" w:eastAsia="ja-JP"/>
+        </w:rPr>
+      </w:pPr>
+      <w:r>
+        <w:rPr>
+          <w:rFonts w:eastAsiaTheme="minorEastAsia"/>
+          <w:b w:val="0"/>
+          <w:i w:val="0"/>
+          <w:iCs/>
+          <w:sz w:val="26"/>
+          <w:lang w:val="vi-VN" w:eastAsia="ja-JP"/>
+        </w:rPr>
+        <w:t>Ngôn ngữ</w:t>
+      </w:r>
+      <w:r>
+        <w:rPr>
+          <w:rFonts w:eastAsiaTheme="minorEastAsia"/>
+          <w:b w:val="0"/>
+          <w:i w:val="0"/>
+          <w:iCs/>
+          <w:sz w:val="26"/>
+          <w:lang w:val="vi-VN" w:eastAsia="ja-JP"/>
+        </w:rPr>
+        <w:t xml:space="preserve"> lập trình</w:t>
+      </w:r>
+      <w:r>
+        <w:rPr>
+          <w:rFonts w:eastAsiaTheme="minorEastAsia"/>
+          <w:b w:val="0"/>
+          <w:i w:val="0"/>
+          <w:iCs/>
+          <w:sz w:val="26"/>
+          <w:lang w:val="vi-VN" w:eastAsia="ja-JP"/>
+        </w:rPr>
+        <w:t xml:space="preserve"> sử dụng: Python phiên bản </w:t>
+      </w:r>
+      <w:r>
+        <w:rPr>
+          <w:rFonts w:eastAsiaTheme="minorEastAsia"/>
+          <w:b w:val="0"/>
+          <w:i w:val="0"/>
+          <w:iCs/>
+          <w:sz w:val="26"/>
+          <w:lang w:val="vi-VN" w:eastAsia="ja-JP"/>
+        </w:rPr>
+        <w:t>3.9.</w:t>
+      </w:r>
+      <w:r>
+        <w:rPr>
+          <w:rFonts w:eastAsiaTheme="minorEastAsia"/>
+          <w:b w:val="0"/>
+          <w:i w:val="0"/>
+          <w:iCs/>
+          <w:sz w:val="26"/>
+          <w:lang w:val="vi-VN" w:eastAsia="ja-JP"/>
+        </w:rPr>
+        <w:t>7.</w:t>
+      </w:r>
+    </w:p>
+    <w:p>
+      <w:pPr>
+        <w:pStyle w:val="Tiumccp2"/>
+        <w:numPr>
+          <w:ilvl w:val="0"/>
+          <w:numId w:val="8"/>
+        </w:numPr>
         <w:tabs>
           <w:tab w:val="clear" w:pos="6379"/>
         </w:tabs>
-        <w:rPr>
-          <w:rFonts w:eastAsiaTheme="minorEastAsia"/>
-          <w:b w:val="0"/>
-          <w:sz w:val="26"/>
-          <w:szCs w:val="26"/>
-          <w:lang w:eastAsia="ja-JP"/>
-        </w:rPr>
-      </w:pPr>
-      <w:r>
-        <w:rPr>
-          <w:rFonts w:eastAsiaTheme="minorEastAsia" w:hint="eastAsia"/>
-          <w:b w:val="0"/>
-          <w:sz w:val="26"/>
-          <w:szCs w:val="26"/>
-          <w:lang w:eastAsia="ja-JP"/>
-        </w:rPr>
-        <w:t>(Phần này trình bày không quá 3-6 dòng)</w:t>
-      </w:r>
-    </w:p>
-    <w:p>
-      <w:pPr>
-        <w:pStyle w:val="Tiumccp1"/>
+        <w:jc w:val="both"/>
+        <w:rPr>
+          <w:rFonts w:eastAsiaTheme="minorEastAsia"/>
+          <w:b w:val="0"/>
+          <w:i w:val="0"/>
+          <w:iCs/>
+          <w:sz w:val="26"/>
+          <w:lang w:val="vi-VN" w:eastAsia="ja-JP"/>
+        </w:rPr>
+      </w:pPr>
+      <w:r>
+        <w:rPr>
+          <w:rFonts w:eastAsiaTheme="minorEastAsia"/>
+          <w:b w:val="0"/>
+          <w:i w:val="0"/>
+          <w:iCs/>
+          <w:sz w:val="26"/>
+          <w:lang w:val="vi-VN" w:eastAsia="ja-JP"/>
+        </w:rPr>
+        <w:t xml:space="preserve">Các thư viện sử dụng: numpy, </w:t>
+      </w:r>
+      <w:r>
+        <w:rPr>
+          <w:rFonts w:eastAsiaTheme="minorEastAsia"/>
+          <w:b w:val="0"/>
+          <w:i w:val="0"/>
+          <w:iCs/>
+          <w:sz w:val="26"/>
+          <w:lang w:val="vi-VN" w:eastAsia="ja-JP"/>
+        </w:rPr>
+        <w:t>pandas, underthesea và sklearn.</w:t>
+      </w:r>
+    </w:p>
+    <w:p>
+      <w:pPr>
+        <w:pStyle w:val="Tiumccp2"/>
+        <w:numPr>
+          <w:ilvl w:val="0"/>
+          <w:numId w:val="8"/>
+        </w:numPr>
         <w:tabs>
           <w:tab w:val="clear" w:pos="6379"/>
         </w:tabs>
-        <w:rPr>
-          <w:rFonts w:eastAsiaTheme="minorEastAsia"/>
-          <w:b w:val="0"/>
-          <w:sz w:val="26"/>
-          <w:szCs w:val="26"/>
-          <w:lang w:eastAsia="ja-JP"/>
-        </w:rPr>
-      </w:pPr>
-      <w:r>
-        <w:rPr>
-          <w:rFonts w:eastAsiaTheme="minorEastAsia"/>
-          <w:sz w:val="26"/>
-          <w:szCs w:val="26"/>
-          <w:lang w:eastAsia="ja-JP"/>
-        </w:rPr>
-        <w:t xml:space="preserve">      </w:t>
-      </w:r>
-      <w:r>
-        <w:rPr>
-          <w:rFonts w:eastAsiaTheme="minorEastAsia"/>
-          <w:b w:val="0"/>
-          <w:sz w:val="26"/>
-          <w:szCs w:val="26"/>
-          <w:lang w:eastAsia="ja-JP"/>
-        </w:rPr>
-        <w:t xml:space="preserve">Trình bày vắn tắt về </w:t>
-      </w:r>
-      <w:r>
-        <w:rPr>
-          <w:rFonts w:eastAsiaTheme="minorEastAsia" w:hint="eastAsia"/>
-          <w:b w:val="0"/>
-          <w:sz w:val="26"/>
-          <w:szCs w:val="26"/>
-          <w:lang w:eastAsia="ja-JP"/>
-        </w:rPr>
-        <w:t xml:space="preserve">tên của </w:t>
-      </w:r>
-      <w:r>
-        <w:rPr>
-          <w:rFonts w:eastAsiaTheme="minorEastAsia"/>
-          <w:b w:val="0"/>
-          <w:sz w:val="26"/>
-          <w:szCs w:val="26"/>
-          <w:lang w:eastAsia="ja-JP"/>
-        </w:rPr>
-        <w:t>Ngôn ngữ lập trình sử</w:t>
-      </w:r>
-      <w:r>
-        <w:rPr>
-          <w:rFonts w:eastAsiaTheme="minorEastAsia"/>
-          <w:b w:val="0"/>
-          <w:sz w:val="26"/>
-          <w:szCs w:val="26"/>
-          <w:lang w:val="vi-VN" w:eastAsia="ja-JP"/>
-        </w:rPr>
-        <w:t xml:space="preserve"> </w:t>
-      </w:r>
-      <w:proofErr w:type="gramStart"/>
-      <w:r>
-        <w:rPr>
-          <w:rFonts w:eastAsiaTheme="minorEastAsia"/>
-          <w:b w:val="0"/>
-          <w:sz w:val="26"/>
-          <w:szCs w:val="26"/>
-          <w:lang w:eastAsia="ja-JP"/>
-        </w:rPr>
-        <w:t>dụng</w:t>
-      </w:r>
-      <w:r>
-        <w:rPr>
-          <w:rFonts w:eastAsiaTheme="minorEastAsia" w:hint="eastAsia"/>
-          <w:b w:val="0"/>
-          <w:sz w:val="26"/>
-          <w:szCs w:val="26"/>
-          <w:lang w:eastAsia="ja-JP"/>
-        </w:rPr>
-        <w:t xml:space="preserve"> </w:t>
-      </w:r>
-      <w:r>
-        <w:rPr>
-          <w:rFonts w:eastAsiaTheme="minorEastAsia"/>
-          <w:b w:val="0"/>
-          <w:sz w:val="26"/>
-          <w:szCs w:val="26"/>
-          <w:lang w:eastAsia="ja-JP"/>
-        </w:rPr>
-        <w:t>,</w:t>
-      </w:r>
-      <w:proofErr w:type="gramEnd"/>
-      <w:r>
-        <w:rPr>
-          <w:rFonts w:eastAsiaTheme="minorEastAsia"/>
-          <w:b w:val="0"/>
-          <w:sz w:val="26"/>
-          <w:szCs w:val="26"/>
-          <w:lang w:eastAsia="ja-JP"/>
-        </w:rPr>
-        <w:t xml:space="preserve"> </w:t>
-      </w:r>
-    </w:p>
-    <w:p>
-      <w:pPr>
-        <w:pStyle w:val="Tiumccp1"/>
-        <w:tabs>
-          <w:tab w:val="clear" w:pos="6379"/>
-        </w:tabs>
-        <w:rPr>
-          <w:rFonts w:eastAsiaTheme="minorEastAsia"/>
-          <w:b w:val="0"/>
-          <w:sz w:val="26"/>
-          <w:szCs w:val="26"/>
-          <w:lang w:eastAsia="ja-JP"/>
-        </w:rPr>
-      </w:pPr>
-      <w:r>
-        <w:rPr>
-          <w:rFonts w:eastAsiaTheme="minorEastAsia"/>
-          <w:b w:val="0"/>
-          <w:sz w:val="26"/>
-          <w:szCs w:val="26"/>
-          <w:lang w:eastAsia="ja-JP"/>
-        </w:rPr>
-        <w:t xml:space="preserve">      Các thư viện</w:t>
-      </w:r>
-      <w:r>
-        <w:rPr>
-          <w:rFonts w:eastAsiaTheme="minorEastAsia" w:hint="eastAsia"/>
-          <w:b w:val="0"/>
-          <w:sz w:val="26"/>
-          <w:szCs w:val="26"/>
-          <w:lang w:eastAsia="ja-JP"/>
-        </w:rPr>
-        <w:t xml:space="preserve"> sử dụng </w:t>
-      </w:r>
-      <w:r>
-        <w:rPr>
-          <w:rFonts w:eastAsiaTheme="minorEastAsia" w:hint="eastAsia"/>
-          <w:b w:val="0"/>
-          <w:sz w:val="26"/>
-          <w:szCs w:val="26"/>
-          <w:lang w:eastAsia="ja-JP"/>
-        </w:rPr>
-        <w:t>đ</w:t>
-      </w:r>
-      <w:r>
-        <w:rPr>
-          <w:rFonts w:eastAsiaTheme="minorEastAsia" w:hint="eastAsia"/>
-          <w:b w:val="0"/>
-          <w:sz w:val="26"/>
-          <w:szCs w:val="26"/>
-          <w:lang w:eastAsia="ja-JP"/>
-        </w:rPr>
-        <w:t>ể hiện thực bài toán</w:t>
-      </w:r>
-      <w:r>
-        <w:rPr>
-          <w:rFonts w:eastAsiaTheme="minorEastAsia"/>
-          <w:b w:val="0"/>
-          <w:sz w:val="26"/>
-          <w:szCs w:val="26"/>
-          <w:lang w:eastAsia="ja-JP"/>
-        </w:rPr>
-        <w:t xml:space="preserve">, </w:t>
-      </w:r>
-    </w:p>
-    <w:p>
-      <w:pPr>
-        <w:pStyle w:val="Tiumccp1"/>
-        <w:tabs>
-          <w:tab w:val="clear" w:pos="6379"/>
-        </w:tabs>
-        <w:rPr>
-          <w:rFonts w:eastAsiaTheme="minorEastAsia"/>
-          <w:b w:val="0"/>
-          <w:sz w:val="26"/>
-          <w:szCs w:val="26"/>
-          <w:lang w:eastAsia="ja-JP"/>
-        </w:rPr>
-      </w:pPr>
-      <w:r>
-        <w:rPr>
-          <w:rFonts w:eastAsiaTheme="minorEastAsia"/>
-          <w:b w:val="0"/>
-          <w:sz w:val="26"/>
-          <w:szCs w:val="26"/>
-          <w:lang w:eastAsia="ja-JP"/>
-        </w:rPr>
-        <w:t xml:space="preserve">      Các công cụ </w:t>
-      </w:r>
-      <w:r>
-        <w:rPr>
-          <w:rFonts w:eastAsiaTheme="minorEastAsia" w:hint="eastAsia"/>
-          <w:b w:val="0"/>
-          <w:sz w:val="26"/>
-          <w:szCs w:val="26"/>
-          <w:lang w:eastAsia="ja-JP"/>
-        </w:rPr>
-        <w:t>sử dụng giải quyết bài toán</w:t>
+        <w:jc w:val="both"/>
+        <w:rPr>
+          <w:rFonts w:eastAsiaTheme="minorEastAsia"/>
+          <w:b w:val="0"/>
+          <w:i w:val="0"/>
+          <w:iCs/>
+          <w:sz w:val="26"/>
+          <w:lang w:val="vi-VN" w:eastAsia="ja-JP"/>
+        </w:rPr>
+      </w:pPr>
+      <w:r>
+        <w:rPr>
+          <w:rFonts w:eastAsiaTheme="minorEastAsia"/>
+          <w:b w:val="0"/>
+          <w:i w:val="0"/>
+          <w:iCs/>
+          <w:sz w:val="26"/>
+          <w:lang w:val="vi-VN" w:eastAsia="ja-JP"/>
+        </w:rPr>
+        <w:t xml:space="preserve">Công cụ sử dụng: Jupyter </w:t>
+      </w:r>
+      <w:r>
+        <w:rPr>
+          <w:rFonts w:eastAsiaTheme="minorEastAsia"/>
+          <w:b w:val="0"/>
+          <w:i w:val="0"/>
+          <w:iCs/>
+          <w:sz w:val="26"/>
+          <w:lang w:val="vi-VN" w:eastAsia="ja-JP"/>
+        </w:rPr>
+        <w:t>Notebook.</w:t>
       </w:r>
     </w:p>
     <w:p>
@@ -9412,7 +10821,7 @@
           <w:lang w:eastAsia="ja-JP"/>
         </w:rPr>
       </w:pPr>
-      <w:bookmarkStart w:id="21" w:name="_Toc92319076"/>
+      <w:bookmarkStart w:id="24" w:name="_Toc92319076"/>
       <w:r>
         <w:rPr>
           <w:rFonts w:eastAsiaTheme="minorEastAsia"/>
@@ -9421,20 +10830,22 @@
         </w:rPr>
         <w:t>Cách đánh giá</w:t>
       </w:r>
-      <w:bookmarkEnd w:id="21"/>
+      <w:bookmarkEnd w:id="24"/>
     </w:p>
     <w:p>
       <w:pPr>
         <w:spacing w:after="200" w:line="276" w:lineRule="auto"/>
         <w:rPr>
           <w:rFonts w:eastAsiaTheme="minorEastAsia"/>
-          <w:szCs w:val="26"/>
-          <w:lang w:eastAsia="ja-JP"/>
-        </w:rPr>
-      </w:pPr>
-      <w:r>
-        <w:rPr>
-          <w:rFonts w:eastAsiaTheme="minorEastAsia"/>
+          <w:color w:val="FF0000"/>
+          <w:szCs w:val="26"/>
+          <w:lang w:eastAsia="ja-JP"/>
+        </w:rPr>
+      </w:pPr>
+      <w:r>
+        <w:rPr>
+          <w:rFonts w:eastAsiaTheme="minorEastAsia"/>
+          <w:color w:val="FF0000"/>
           <w:szCs w:val="26"/>
           <w:lang w:eastAsia="ja-JP"/>
         </w:rPr>
@@ -9443,6 +10854,7 @@
       <w:r>
         <w:rPr>
           <w:rFonts w:eastAsiaTheme="minorEastAsia" w:hint="eastAsia"/>
+          <w:color w:val="FF0000"/>
           <w:szCs w:val="26"/>
           <w:lang w:eastAsia="ja-JP"/>
         </w:rPr>
@@ -9451,6 +10863,7 @@
       <w:r>
         <w:rPr>
           <w:rFonts w:eastAsiaTheme="minorEastAsia" w:hint="eastAsia"/>
+          <w:color w:val="FF0000"/>
           <w:szCs w:val="26"/>
           <w:lang w:eastAsia="ja-JP"/>
         </w:rPr>
@@ -9459,6 +10872,7 @@
       <w:r>
         <w:rPr>
           <w:rFonts w:eastAsiaTheme="minorEastAsia" w:hint="eastAsia"/>
+          <w:color w:val="FF0000"/>
           <w:szCs w:val="26"/>
           <w:lang w:eastAsia="ja-JP"/>
         </w:rPr>
@@ -9467,6 +10881,7 @@
       <w:r>
         <w:rPr>
           <w:rFonts w:eastAsiaTheme="minorEastAsia" w:hint="eastAsia"/>
+          <w:color w:val="FF0000"/>
           <w:szCs w:val="26"/>
           <w:lang w:eastAsia="ja-JP"/>
         </w:rPr>
@@ -9475,6 +10890,7 @@
       <w:r>
         <w:rPr>
           <w:rFonts w:eastAsiaTheme="minorEastAsia" w:hint="eastAsia"/>
+          <w:color w:val="FF0000"/>
           <w:szCs w:val="26"/>
           <w:lang w:eastAsia="ja-JP"/>
         </w:rPr>
@@ -9483,6 +10899,7 @@
       <w:r>
         <w:rPr>
           <w:rFonts w:eastAsiaTheme="minorEastAsia" w:hint="eastAsia"/>
+          <w:color w:val="FF0000"/>
           <w:szCs w:val="26"/>
           <w:lang w:eastAsia="ja-JP"/>
         </w:rPr>
@@ -9491,6 +10908,7 @@
       <w:r>
         <w:rPr>
           <w:rFonts w:eastAsiaTheme="minorEastAsia" w:hint="eastAsia"/>
+          <w:color w:val="FF0000"/>
           <w:szCs w:val="26"/>
           <w:lang w:eastAsia="ja-JP"/>
         </w:rPr>
@@ -9499,6 +10917,7 @@
       <w:r>
         <w:rPr>
           <w:rFonts w:eastAsiaTheme="minorEastAsia" w:hint="eastAsia"/>
+          <w:color w:val="FF0000"/>
           <w:szCs w:val="26"/>
           <w:lang w:eastAsia="ja-JP"/>
         </w:rPr>
@@ -9507,6 +10926,7 @@
       <w:r>
         <w:rPr>
           <w:rFonts w:eastAsiaTheme="minorEastAsia"/>
+          <w:color w:val="FF0000"/>
           <w:szCs w:val="26"/>
           <w:lang w:eastAsia="ja-JP"/>
         </w:rPr>
@@ -9515,6 +10935,7 @@
       <w:r>
         <w:rPr>
           <w:rFonts w:eastAsiaTheme="minorEastAsia" w:hint="eastAsia"/>
+          <w:color w:val="FF0000"/>
           <w:szCs w:val="26"/>
           <w:lang w:eastAsia="ja-JP"/>
         </w:rPr>
@@ -9534,7 +10955,7 @@
           <w:lang w:eastAsia="ja-JP"/>
         </w:rPr>
       </w:pPr>
-      <w:bookmarkStart w:id="22" w:name="_Toc92319077"/>
+      <w:bookmarkStart w:id="25" w:name="_Toc92319077"/>
       <w:r>
         <w:rPr>
           <w:rFonts w:eastAsiaTheme="minorEastAsia"/>
@@ -9542,7 +10963,7 @@
         </w:rPr>
         <w:t>Kết quả đạt được</w:t>
       </w:r>
-      <w:bookmarkEnd w:id="22"/>
+      <w:bookmarkEnd w:id="25"/>
     </w:p>
     <w:p>
       <w:pPr>
@@ -9553,6 +10974,7 @@
         <w:rPr>
           <w:rFonts w:eastAsiaTheme="minorEastAsia"/>
           <w:b w:val="0"/>
+          <w:color w:val="FF0000"/>
           <w:sz w:val="26"/>
           <w:szCs w:val="26"/>
           <w:lang w:eastAsia="ja-JP"/>
@@ -9571,6 +10993,7 @@
         <w:rPr>
           <w:rFonts w:eastAsiaTheme="minorEastAsia" w:hint="eastAsia"/>
           <w:b w:val="0"/>
+          <w:color w:val="FF0000"/>
           <w:sz w:val="26"/>
           <w:szCs w:val="26"/>
           <w:lang w:eastAsia="ja-JP"/>
@@ -9580,6 +11003,7 @@
       <w:r>
         <w:rPr>
           <w:rFonts w:eastAsiaTheme="minorEastAsia" w:hint="eastAsia"/>
+          <w:color w:val="FF0000"/>
           <w:sz w:val="26"/>
           <w:szCs w:val="26"/>
           <w:lang w:eastAsia="ja-JP"/>
@@ -9590,6 +11014,7 @@
         <w:rPr>
           <w:rFonts w:eastAsiaTheme="minorEastAsia"/>
           <w:b w:val="0"/>
+          <w:color w:val="FF0000"/>
           <w:sz w:val="26"/>
           <w:szCs w:val="26"/>
           <w:lang w:eastAsia="ja-JP"/>
@@ -9600,6 +11025,7 @@
         <w:rPr>
           <w:rFonts w:eastAsiaTheme="minorEastAsia" w:hint="eastAsia"/>
           <w:b w:val="0"/>
+          <w:color w:val="FF0000"/>
           <w:sz w:val="26"/>
           <w:szCs w:val="26"/>
           <w:lang w:eastAsia="ja-JP"/>
@@ -9610,6 +11036,7 @@
         <w:rPr>
           <w:rFonts w:eastAsiaTheme="minorEastAsia" w:hint="eastAsia"/>
           <w:b w:val="0"/>
+          <w:color w:val="FF0000"/>
           <w:sz w:val="26"/>
           <w:szCs w:val="26"/>
           <w:lang w:eastAsia="ja-JP"/>
@@ -9620,6 +11047,7 @@
         <w:rPr>
           <w:rFonts w:eastAsiaTheme="minorEastAsia" w:hint="eastAsia"/>
           <w:b w:val="0"/>
+          <w:color w:val="FF0000"/>
           <w:sz w:val="26"/>
           <w:szCs w:val="26"/>
           <w:lang w:eastAsia="ja-JP"/>
@@ -9630,6 +11058,7 @@
         <w:rPr>
           <w:rFonts w:eastAsiaTheme="minorEastAsia"/>
           <w:b w:val="0"/>
+          <w:color w:val="FF0000"/>
           <w:sz w:val="26"/>
           <w:szCs w:val="26"/>
           <w:lang w:eastAsia="ja-JP"/>
@@ -9640,6 +11069,7 @@
         <w:rPr>
           <w:rFonts w:eastAsiaTheme="minorEastAsia" w:hint="eastAsia"/>
           <w:b w:val="0"/>
+          <w:color w:val="FF0000"/>
           <w:sz w:val="26"/>
           <w:szCs w:val="26"/>
           <w:lang w:eastAsia="ja-JP"/>
@@ -9650,6 +11080,7 @@
         <w:rPr>
           <w:rFonts w:eastAsiaTheme="minorEastAsia"/>
           <w:b w:val="0"/>
+          <w:color w:val="FF0000"/>
           <w:sz w:val="26"/>
           <w:szCs w:val="26"/>
           <w:lang w:eastAsia="ja-JP"/>
@@ -9665,6 +11096,7 @@
         </w:tabs>
         <w:rPr>
           <w:rFonts w:eastAsiaTheme="minorEastAsia"/>
+          <w:color w:val="FF0000"/>
           <w:sz w:val="26"/>
           <w:szCs w:val="26"/>
           <w:lang w:eastAsia="ja-JP"/>
@@ -9680,6 +11112,7 @@
         <w:rPr>
           <w:rFonts w:eastAsiaTheme="minorEastAsia"/>
           <w:b w:val="0"/>
+          <w:color w:val="FF0000"/>
           <w:sz w:val="26"/>
           <w:szCs w:val="26"/>
           <w:lang w:eastAsia="ja-JP"/>
@@ -9688,6 +11121,7 @@
       <w:r>
         <w:rPr>
           <w:rFonts w:eastAsiaTheme="minorEastAsia" w:hint="eastAsia"/>
+          <w:color w:val="FF0000"/>
           <w:sz w:val="26"/>
           <w:szCs w:val="26"/>
           <w:lang w:eastAsia="ja-JP"/>
@@ -9697,6 +11131,7 @@
       <w:r>
         <w:rPr>
           <w:rFonts w:eastAsiaTheme="minorEastAsia"/>
+          <w:color w:val="FF0000"/>
           <w:sz w:val="26"/>
           <w:szCs w:val="26"/>
           <w:lang w:eastAsia="ja-JP"/>
@@ -9707,6 +11142,7 @@
         <w:rPr>
           <w:rFonts w:eastAsiaTheme="minorEastAsia"/>
           <w:b w:val="0"/>
+          <w:color w:val="FF0000"/>
           <w:sz w:val="26"/>
           <w:szCs w:val="26"/>
           <w:lang w:eastAsia="ja-JP"/>
@@ -9717,6 +11153,7 @@
         <w:rPr>
           <w:rFonts w:eastAsiaTheme="minorEastAsia" w:hint="eastAsia"/>
           <w:b w:val="0"/>
+          <w:color w:val="FF0000"/>
           <w:sz w:val="26"/>
           <w:szCs w:val="26"/>
           <w:lang w:eastAsia="ja-JP"/>
@@ -9727,6 +11164,7 @@
         <w:rPr>
           <w:rFonts w:eastAsiaTheme="minorEastAsia" w:hint="eastAsia"/>
           <w:b w:val="0"/>
+          <w:color w:val="FF0000"/>
           <w:sz w:val="26"/>
           <w:szCs w:val="26"/>
           <w:lang w:eastAsia="ja-JP"/>
@@ -9737,6 +11175,7 @@
         <w:rPr>
           <w:rFonts w:eastAsiaTheme="minorEastAsia" w:hint="eastAsia"/>
           <w:b w:val="0"/>
+          <w:color w:val="FF0000"/>
           <w:sz w:val="26"/>
           <w:szCs w:val="26"/>
           <w:lang w:eastAsia="ja-JP"/>
@@ -9747,6 +11186,7 @@
         <w:rPr>
           <w:rFonts w:eastAsiaTheme="minorEastAsia" w:hint="eastAsia"/>
           <w:b w:val="0"/>
+          <w:color w:val="FF0000"/>
           <w:sz w:val="26"/>
           <w:szCs w:val="26"/>
           <w:lang w:eastAsia="ja-JP"/>
@@ -9757,6 +11197,7 @@
         <w:rPr>
           <w:rFonts w:eastAsiaTheme="minorEastAsia" w:hint="eastAsia"/>
           <w:b w:val="0"/>
+          <w:color w:val="FF0000"/>
           <w:sz w:val="26"/>
           <w:szCs w:val="26"/>
           <w:lang w:eastAsia="ja-JP"/>
@@ -9767,6 +11208,7 @@
         <w:rPr>
           <w:rFonts w:eastAsiaTheme="minorEastAsia" w:hint="eastAsia"/>
           <w:b w:val="0"/>
+          <w:color w:val="FF0000"/>
           <w:sz w:val="26"/>
           <w:szCs w:val="26"/>
           <w:lang w:eastAsia="ja-JP"/>
@@ -9777,6 +11219,7 @@
         <w:rPr>
           <w:rFonts w:eastAsiaTheme="minorEastAsia" w:hint="eastAsia"/>
           <w:b w:val="0"/>
+          <w:color w:val="FF0000"/>
           <w:sz w:val="26"/>
           <w:szCs w:val="26"/>
           <w:lang w:eastAsia="ja-JP"/>
@@ -9794,7 +11237,7 @@
         <w:rPr>
           <w:rFonts w:eastAsiaTheme="minorEastAsia"/>
           <w:b w:val="0"/>
-          <w:color w:val="050505"/>
+          <w:color w:val="FF0000"/>
           <w:sz w:val="26"/>
           <w:szCs w:val="26"/>
           <w:lang w:eastAsia="ja-JP"/>
@@ -9804,16 +11247,19 @@
         <w:rPr>
           <w:rFonts w:eastAsiaTheme="minorEastAsia" w:hint="eastAsia"/>
           <w:b w:val="0"/>
-          <w:sz w:val="26"/>
-          <w:szCs w:val="26"/>
-          <w:lang w:eastAsia="ja-JP"/>
-        </w:rPr>
+          <w:color w:val="FF0000"/>
+          <w:sz w:val="26"/>
+          <w:szCs w:val="26"/>
+          <w:lang w:eastAsia="ja-JP"/>
+        </w:rPr>
+        <w:lastRenderedPageBreak/>
         <w:t xml:space="preserve">      </w:t>
       </w:r>
       <w:r>
         <w:rPr>
           <w:rFonts w:eastAsiaTheme="minorEastAsia"/>
           <w:b w:val="0"/>
+          <w:color w:val="FF0000"/>
           <w:sz w:val="26"/>
           <w:szCs w:val="26"/>
           <w:lang w:eastAsia="ja-JP"/>
@@ -9823,7 +11269,7 @@
       <w:r>
         <w:rPr>
           <w:b w:val="0"/>
-          <w:color w:val="050505"/>
+          <w:color w:val="FF0000"/>
           <w:sz w:val="26"/>
           <w:szCs w:val="26"/>
         </w:rPr>
@@ -9833,7 +11279,7 @@
         <w:rPr>
           <w:rFonts w:eastAsiaTheme="minorEastAsia" w:hint="eastAsia"/>
           <w:b w:val="0"/>
-          <w:color w:val="050505"/>
+          <w:color w:val="FF0000"/>
           <w:sz w:val="26"/>
           <w:szCs w:val="26"/>
           <w:lang w:eastAsia="ja-JP"/>
@@ -9844,7 +11290,7 @@
         <w:rPr>
           <w:rFonts w:eastAsiaTheme="minorEastAsia" w:hint="eastAsia"/>
           <w:b w:val="0"/>
-          <w:color w:val="050505"/>
+          <w:color w:val="FF0000"/>
           <w:sz w:val="26"/>
           <w:szCs w:val="26"/>
           <w:lang w:eastAsia="ja-JP"/>
@@ -9854,7 +11300,7 @@
       <w:r>
         <w:rPr>
           <w:b w:val="0"/>
-          <w:color w:val="050505"/>
+          <w:color w:val="FF0000"/>
           <w:sz w:val="26"/>
           <w:szCs w:val="26"/>
         </w:rPr>
@@ -9871,7 +11317,7 @@
         <w:rPr>
           <w:rFonts w:eastAsiaTheme="minorEastAsia"/>
           <w:b w:val="0"/>
-          <w:color w:val="050505"/>
+          <w:color w:val="FF0000"/>
           <w:sz w:val="26"/>
           <w:szCs w:val="26"/>
           <w:lang w:eastAsia="ja-JP"/>
@@ -9881,7 +11327,7 @@
         <w:rPr>
           <w:rFonts w:eastAsiaTheme="minorEastAsia" w:hint="eastAsia"/>
           <w:b w:val="0"/>
-          <w:color w:val="050505"/>
+          <w:color w:val="FF0000"/>
           <w:sz w:val="26"/>
           <w:szCs w:val="26"/>
           <w:lang w:eastAsia="ja-JP"/>
@@ -9892,7 +11338,7 @@
         <w:rPr>
           <w:rFonts w:eastAsiaTheme="minorEastAsia" w:hint="eastAsia"/>
           <w:b w:val="0"/>
-          <w:color w:val="050505"/>
+          <w:color w:val="FF0000"/>
           <w:sz w:val="26"/>
           <w:szCs w:val="26"/>
           <w:lang w:eastAsia="ja-JP"/>
@@ -9903,7 +11349,7 @@
         <w:rPr>
           <w:rFonts w:eastAsiaTheme="minorEastAsia" w:hint="eastAsia"/>
           <w:b w:val="0"/>
-          <w:color w:val="050505"/>
+          <w:color w:val="FF0000"/>
           <w:sz w:val="26"/>
           <w:szCs w:val="26"/>
           <w:lang w:eastAsia="ja-JP"/>
@@ -9914,7 +11360,7 @@
         <w:rPr>
           <w:rFonts w:eastAsiaTheme="minorEastAsia" w:hint="eastAsia"/>
           <w:b w:val="0"/>
-          <w:color w:val="050505"/>
+          <w:color w:val="FF0000"/>
           <w:sz w:val="26"/>
           <w:szCs w:val="26"/>
           <w:lang w:eastAsia="ja-JP"/>
@@ -9925,7 +11371,7 @@
         <w:rPr>
           <w:rFonts w:eastAsiaTheme="minorEastAsia" w:hint="eastAsia"/>
           <w:b w:val="0"/>
-          <w:color w:val="050505"/>
+          <w:color w:val="FF0000"/>
           <w:sz w:val="26"/>
           <w:szCs w:val="26"/>
           <w:lang w:eastAsia="ja-JP"/>
@@ -9936,7 +11382,7 @@
         <w:rPr>
           <w:rFonts w:eastAsiaTheme="minorEastAsia" w:hint="eastAsia"/>
           <w:b w:val="0"/>
-          <w:color w:val="050505"/>
+          <w:color w:val="FF0000"/>
           <w:sz w:val="26"/>
           <w:szCs w:val="26"/>
           <w:lang w:eastAsia="ja-JP"/>
@@ -9947,7 +11393,7 @@
         <w:rPr>
           <w:rFonts w:eastAsiaTheme="minorEastAsia" w:hint="eastAsia"/>
           <w:b w:val="0"/>
-          <w:color w:val="050505"/>
+          <w:color w:val="FF0000"/>
           <w:sz w:val="26"/>
           <w:szCs w:val="26"/>
           <w:lang w:eastAsia="ja-JP"/>
@@ -9958,7 +11404,7 @@
         <w:rPr>
           <w:rFonts w:eastAsiaTheme="minorEastAsia" w:hint="eastAsia"/>
           <w:b w:val="0"/>
-          <w:color w:val="050505"/>
+          <w:color w:val="FF0000"/>
           <w:sz w:val="26"/>
           <w:szCs w:val="26"/>
           <w:lang w:eastAsia="ja-JP"/>
@@ -9969,7 +11415,7 @@
         <w:rPr>
           <w:rFonts w:eastAsiaTheme="minorEastAsia" w:hint="eastAsia"/>
           <w:b w:val="0"/>
-          <w:color w:val="050505"/>
+          <w:color w:val="FF0000"/>
           <w:sz w:val="26"/>
           <w:szCs w:val="26"/>
           <w:lang w:eastAsia="ja-JP"/>
@@ -10005,7 +11451,7 @@
           <w:lang w:eastAsia="ja-JP"/>
         </w:rPr>
       </w:pPr>
-      <w:bookmarkStart w:id="23" w:name="_Toc92319078"/>
+      <w:bookmarkStart w:id="26" w:name="_Toc92319078"/>
       <w:r>
         <w:rPr>
           <w:rFonts w:eastAsiaTheme="minorEastAsia" w:hint="eastAsia"/>
@@ -10013,7 +11459,7 @@
         </w:rPr>
         <w:t>Kết luận</w:t>
       </w:r>
-      <w:bookmarkEnd w:id="23"/>
+      <w:bookmarkEnd w:id="26"/>
       <w:r>
         <w:rPr>
           <w:rFonts w:eastAsiaTheme="minorEastAsia" w:hint="eastAsia"/>
@@ -10031,6 +11477,7 @@
         <w:rPr>
           <w:rFonts w:eastAsiaTheme="minorEastAsia"/>
           <w:b w:val="0"/>
+          <w:color w:val="FF0000"/>
           <w:sz w:val="26"/>
           <w:szCs w:val="26"/>
           <w:lang w:eastAsia="ja-JP"/>
@@ -10040,81 +11487,56 @@
         <w:rPr>
           <w:rFonts w:eastAsiaTheme="minorEastAsia" w:hint="eastAsia"/>
           <w:b w:val="0"/>
-          <w:sz w:val="26"/>
-          <w:szCs w:val="26"/>
-          <w:lang w:eastAsia="ja-JP"/>
-        </w:rPr>
-        <w:t xml:space="preserve">      </w:t>
+          <w:color w:val="FF0000"/>
+          <w:sz w:val="26"/>
+          <w:szCs w:val="26"/>
+          <w:lang w:eastAsia="ja-JP"/>
+        </w:rPr>
+        <w:t xml:space="preserve">         Trình bày tóm tắt các kết quả </w:t>
       </w:r>
       <w:r>
         <w:rPr>
           <w:rFonts w:eastAsiaTheme="minorEastAsia" w:hint="eastAsia"/>
           <w:b w:val="0"/>
-          <w:sz w:val="26"/>
-          <w:szCs w:val="26"/>
-          <w:lang w:eastAsia="ja-JP"/>
-        </w:rPr>
-        <w:t xml:space="preserve">   </w:t>
+          <w:color w:val="FF0000"/>
+          <w:sz w:val="26"/>
+          <w:szCs w:val="26"/>
+          <w:lang w:eastAsia="ja-JP"/>
+        </w:rPr>
+        <w:t>đ</w:t>
       </w:r>
       <w:r>
         <w:rPr>
           <w:rFonts w:eastAsiaTheme="minorEastAsia" w:hint="eastAsia"/>
           <w:b w:val="0"/>
-          <w:sz w:val="26"/>
-          <w:szCs w:val="26"/>
-          <w:lang w:eastAsia="ja-JP"/>
-        </w:rPr>
-        <w:t xml:space="preserve">Trình bày tóm tắt các kết quả </w:t>
+          <w:color w:val="FF0000"/>
+          <w:sz w:val="26"/>
+          <w:szCs w:val="26"/>
+          <w:lang w:eastAsia="ja-JP"/>
+        </w:rPr>
+        <w:t xml:space="preserve">ạt </w:t>
       </w:r>
       <w:r>
         <w:rPr>
           <w:rFonts w:eastAsiaTheme="minorEastAsia" w:hint="eastAsia"/>
           <w:b w:val="0"/>
-          <w:sz w:val="26"/>
-          <w:szCs w:val="26"/>
-          <w:lang w:eastAsia="ja-JP"/>
-        </w:rPr>
-        <w:t>đ</w:t>
+          <w:color w:val="FF0000"/>
+          <w:sz w:val="26"/>
+          <w:szCs w:val="26"/>
+          <w:lang w:eastAsia="ja-JP"/>
+        </w:rPr>
+        <w:t>đư</w:t>
       </w:r>
       <w:r>
         <w:rPr>
           <w:rFonts w:eastAsiaTheme="minorEastAsia" w:hint="eastAsia"/>
           <w:b w:val="0"/>
-          <w:sz w:val="26"/>
-          <w:szCs w:val="26"/>
-          <w:lang w:eastAsia="ja-JP"/>
-        </w:rPr>
-        <w:t xml:space="preserve">ạt </w:t>
-      </w:r>
-      <w:r>
-        <w:rPr>
-          <w:rFonts w:eastAsiaTheme="minorEastAsia" w:hint="eastAsia"/>
-          <w:b w:val="0"/>
-          <w:sz w:val="26"/>
-          <w:szCs w:val="26"/>
-          <w:lang w:eastAsia="ja-JP"/>
-        </w:rPr>
-        <w:t>đư</w:t>
-      </w:r>
-      <w:r>
-        <w:rPr>
-          <w:rFonts w:eastAsiaTheme="minorEastAsia" w:hint="eastAsia"/>
-          <w:b w:val="0"/>
-          <w:sz w:val="26"/>
-          <w:szCs w:val="26"/>
-          <w:lang w:eastAsia="ja-JP"/>
-        </w:rPr>
-        <w:t>ợc</w:t>
-      </w:r>
-      <w:r>
-        <w:rPr>
-          <w:rFonts w:eastAsiaTheme="minorEastAsia" w:hint="eastAsia"/>
-          <w:b w:val="0"/>
-          <w:sz w:val="26"/>
-          <w:szCs w:val="26"/>
-          <w:lang w:eastAsia="ja-JP"/>
-        </w:rPr>
-        <w:t xml:space="preserve"> của bài toán trên, </w:t>
+          <w:color w:val="FF0000"/>
+          <w:sz w:val="26"/>
+          <w:szCs w:val="26"/>
+          <w:lang w:eastAsia="ja-JP"/>
+        </w:rPr>
+        <w:t xml:space="preserve">ợc của bài toán trên, </w:t>
       </w:r>
     </w:p>
     <w:p>
@@ -10125,6 +11547,7 @@
         </w:tabs>
         <w:rPr>
           <w:b w:val="0"/>
+          <w:color w:val="FF0000"/>
           <w:sz w:val="26"/>
           <w:szCs w:val="26"/>
         </w:rPr>
@@ -10133,66 +11556,51 @@
         <w:rPr>
           <w:rFonts w:eastAsiaTheme="minorEastAsia" w:hint="eastAsia"/>
           <w:b w:val="0"/>
-          <w:sz w:val="26"/>
-          <w:szCs w:val="26"/>
-          <w:lang w:eastAsia="ja-JP"/>
-        </w:rPr>
-        <w:t xml:space="preserve">        </w:t>
+          <w:color w:val="FF0000"/>
+          <w:sz w:val="26"/>
+          <w:szCs w:val="26"/>
+          <w:lang w:eastAsia="ja-JP"/>
+        </w:rPr>
+        <w:t xml:space="preserve">         Trình bày </w:t>
       </w:r>
       <w:r>
         <w:rPr>
           <w:rFonts w:eastAsiaTheme="minorEastAsia" w:hint="eastAsia"/>
           <w:b w:val="0"/>
-          <w:sz w:val="26"/>
-          <w:szCs w:val="26"/>
-          <w:lang w:eastAsia="ja-JP"/>
-        </w:rPr>
-        <w:t xml:space="preserve"> Trình bày </w:t>
+          <w:color w:val="FF0000"/>
+          <w:sz w:val="26"/>
+          <w:szCs w:val="26"/>
+          <w:lang w:eastAsia="ja-JP"/>
+        </w:rPr>
+        <w:t>đư</w:t>
       </w:r>
       <w:r>
         <w:rPr>
           <w:rFonts w:eastAsiaTheme="minorEastAsia" w:hint="eastAsia"/>
           <w:b w:val="0"/>
-          <w:sz w:val="26"/>
-          <w:szCs w:val="26"/>
-          <w:lang w:eastAsia="ja-JP"/>
-        </w:rPr>
-        <w:t>đư</w:t>
+          <w:color w:val="FF0000"/>
+          <w:sz w:val="26"/>
+          <w:szCs w:val="26"/>
+          <w:lang w:eastAsia="ja-JP"/>
+        </w:rPr>
+        <w:t>ợc hạn chế của ph</w:t>
       </w:r>
       <w:r>
         <w:rPr>
           <w:rFonts w:eastAsiaTheme="minorEastAsia" w:hint="eastAsia"/>
           <w:b w:val="0"/>
-          <w:sz w:val="26"/>
-          <w:szCs w:val="26"/>
-          <w:lang w:eastAsia="ja-JP"/>
-        </w:rPr>
-        <w:t xml:space="preserve">ợc hạn chế của </w:t>
+          <w:color w:val="FF0000"/>
+          <w:sz w:val="26"/>
+          <w:szCs w:val="26"/>
+          <w:lang w:eastAsia="ja-JP"/>
+        </w:rPr>
+        <w:t>ươ</w:t>
       </w:r>
       <w:r>
         <w:rPr>
           <w:rFonts w:eastAsiaTheme="minorEastAsia" w:hint="eastAsia"/>
           <w:b w:val="0"/>
-          <w:sz w:val="26"/>
-          <w:szCs w:val="26"/>
-          <w:lang w:eastAsia="ja-JP"/>
-        </w:rPr>
-        <w:t>ph</w:t>
-      </w:r>
-      <w:r>
-        <w:rPr>
-          <w:rFonts w:eastAsiaTheme="minorEastAsia" w:hint="eastAsia"/>
-          <w:b w:val="0"/>
-          <w:sz w:val="26"/>
-          <w:szCs w:val="26"/>
-          <w:lang w:eastAsia="ja-JP"/>
-        </w:rPr>
-        <w:t>ươ</w:t>
-      </w:r>
-      <w:r>
-        <w:rPr>
-          <w:rFonts w:eastAsiaTheme="minorEastAsia" w:hint="eastAsia"/>
-          <w:b w:val="0"/>
+          <w:color w:val="FF0000"/>
           <w:sz w:val="26"/>
           <w:szCs w:val="26"/>
           <w:lang w:eastAsia="ja-JP"/>
@@ -10209,6 +11617,7 @@
         <w:rPr>
           <w:rFonts w:eastAsiaTheme="minorEastAsia"/>
           <w:b w:val="0"/>
+          <w:color w:val="FF0000"/>
           <w:sz w:val="26"/>
           <w:szCs w:val="26"/>
           <w:lang w:eastAsia="ja-JP"/>
@@ -10218,56 +11627,51 @@
         <w:rPr>
           <w:rFonts w:eastAsiaTheme="minorEastAsia" w:hint="eastAsia"/>
           <w:b w:val="0"/>
-          <w:sz w:val="26"/>
-          <w:szCs w:val="26"/>
-          <w:lang w:eastAsia="ja-JP"/>
-        </w:rPr>
-        <w:t xml:space="preserve">    </w:t>
+          <w:color w:val="FF0000"/>
+          <w:sz w:val="26"/>
+          <w:szCs w:val="26"/>
+          <w:lang w:eastAsia="ja-JP"/>
+        </w:rPr>
+        <w:t xml:space="preserve">         Trình bày h</w:t>
       </w:r>
       <w:r>
         <w:rPr>
           <w:rFonts w:eastAsiaTheme="minorEastAsia" w:hint="eastAsia"/>
           <w:b w:val="0"/>
-          <w:sz w:val="26"/>
-          <w:szCs w:val="26"/>
-          <w:lang w:eastAsia="ja-JP"/>
-        </w:rPr>
-        <w:t xml:space="preserve">     Trình bày h</w:t>
+          <w:color w:val="FF0000"/>
+          <w:sz w:val="26"/>
+          <w:szCs w:val="26"/>
+          <w:lang w:eastAsia="ja-JP"/>
+        </w:rPr>
+        <w:t>ư</w:t>
       </w:r>
       <w:r>
         <w:rPr>
           <w:rFonts w:eastAsiaTheme="minorEastAsia" w:hint="eastAsia"/>
           <w:b w:val="0"/>
-          <w:sz w:val="26"/>
-          <w:szCs w:val="26"/>
-          <w:lang w:eastAsia="ja-JP"/>
-        </w:rPr>
-        <w:t>ư</w:t>
+          <w:color w:val="FF0000"/>
+          <w:sz w:val="26"/>
+          <w:szCs w:val="26"/>
+          <w:lang w:eastAsia="ja-JP"/>
+        </w:rPr>
+        <w:t>ớng phát triển trong t</w:t>
       </w:r>
       <w:r>
         <w:rPr>
           <w:rFonts w:eastAsiaTheme="minorEastAsia" w:hint="eastAsia"/>
           <w:b w:val="0"/>
-          <w:sz w:val="26"/>
-          <w:szCs w:val="26"/>
-          <w:lang w:eastAsia="ja-JP"/>
-        </w:rPr>
-        <w:t>ớng phát triển trong t</w:t>
+          <w:color w:val="FF0000"/>
+          <w:sz w:val="26"/>
+          <w:szCs w:val="26"/>
+          <w:lang w:eastAsia="ja-JP"/>
+        </w:rPr>
+        <w:t>ươ</w:t>
       </w:r>
       <w:r>
         <w:rPr>
           <w:rFonts w:eastAsiaTheme="minorEastAsia" w:hint="eastAsia"/>
           <w:b w:val="0"/>
-          <w:sz w:val="26"/>
-          <w:szCs w:val="26"/>
-          <w:lang w:eastAsia="ja-JP"/>
-        </w:rPr>
-        <w:t>ươ</w:t>
-      </w:r>
-      <w:r>
-        <w:rPr>
-          <w:rFonts w:eastAsiaTheme="minorEastAsia" w:hint="eastAsia"/>
-          <w:b w:val="0"/>
+          <w:color w:val="FF0000"/>
           <w:sz w:val="26"/>
           <w:szCs w:val="26"/>
           <w:lang w:eastAsia="ja-JP"/>
@@ -10333,11 +11737,12 @@
           <w:lang w:eastAsia="ja-JP"/>
         </w:rPr>
       </w:pPr>
-      <w:bookmarkStart w:id="24" w:name="_Toc92319079"/>
-      <w:r>
+      <w:bookmarkStart w:id="27" w:name="_Toc92319079"/>
+      <w:r>
+        <w:lastRenderedPageBreak/>
         <w:t>TÀI LIỆU THAM KHẢO</w:t>
       </w:r>
-      <w:bookmarkEnd w:id="24"/>
+      <w:bookmarkEnd w:id="27"/>
     </w:p>
     <w:p>
       <w:pPr>
@@ -10355,7 +11760,7 @@
           <w:lang w:val="vi-VN" w:eastAsia="ja-JP"/>
         </w:rPr>
       </w:pPr>
-      <w:bookmarkStart w:id="25" w:name="_Ref92288340"/>
+      <w:bookmarkStart w:id="28" w:name="_Ref92288340"/>
       <w:r>
         <w:rPr>
           <w:rFonts w:eastAsiaTheme="minorEastAsia"/>
@@ -10365,7 +11770,7 @@
         </w:rPr>
         <w:t>Ahmed, H., Traore, I., &amp; Saad, S. (2017). Detection of Online Fake News Using N-Gram Analysis and Machine Learning Techniques. Intelligent, Secure, and Dependable Systems in Distributed and Cloud Environments, 127–138. doi:10.1007/978-3-319-69155-8_9</w:t>
       </w:r>
-      <w:bookmarkEnd w:id="25"/>
+      <w:bookmarkEnd w:id="28"/>
       <w:r>
         <w:rPr>
           <w:rFonts w:eastAsiaTheme="minorEastAsia"/>
@@ -10389,7 +11794,7 @@
           <w:lang w:eastAsia="ja-JP"/>
         </w:rPr>
       </w:pPr>
-      <w:hyperlink r:id="rId13" w:history="1">
+      <w:hyperlink r:id="rId18" w:history="1">
         <w:r>
           <w:rPr>
             <w:rStyle w:val="Hyperlink"/>
@@ -10418,7 +11823,7 @@
           <w:lang w:val="vi-VN" w:eastAsia="ja-JP"/>
         </w:rPr>
       </w:pPr>
-      <w:bookmarkStart w:id="26" w:name="_Ref92295800"/>
+      <w:bookmarkStart w:id="29" w:name="_Ref92295800"/>
       <w:r>
         <w:rPr>
           <w:rFonts w:eastAsiaTheme="minorEastAsia"/>
@@ -10428,7 +11833,7 @@
         </w:rPr>
         <w:t>Reis, J. C. S., Correia, A., Murai, F., Veloso, A., Benevenuto, F., &amp; Cambria, E. (2019). Supervised Learning for Fake News Detection. IEEE Intelligent Systems, 34(2), 76–81. doi:10.1109/mis.2019.2899143</w:t>
       </w:r>
-      <w:bookmarkEnd w:id="26"/>
+      <w:bookmarkEnd w:id="29"/>
     </w:p>
     <w:p>
       <w:pPr>
@@ -10442,7 +11847,7 @@
           <w:lang w:eastAsia="ja-JP"/>
         </w:rPr>
       </w:pPr>
-      <w:hyperlink r:id="rId14" w:history="1">
+      <w:hyperlink r:id="rId19" w:history="1">
         <w:r>
           <w:rPr>
             <w:rStyle w:val="Hyperlink"/>
@@ -10480,6 +11885,58 @@
         </w:rPr>
         <w:t xml:space="preserve"> </w:t>
       </w:r>
+      <w:r>
+        <w:rPr>
+          <w:rFonts w:eastAsiaTheme="minorEastAsia"/>
+          <w:bCs/>
+          <w:szCs w:val="26"/>
+          <w:lang w:val="vi-VN" w:eastAsia="ja-JP"/>
+        </w:rPr>
+        <w:t>Kadhim, Ammar &amp; Cheah, Yu-N &amp; Hieder, Inaam &amp; Ali, Rawaa. (2017). Improving TF-IDF with Singular Value Decomposition (SVD) for Feature Extraction on Twitter. 10.23918/iec2017.16.</w:t>
+      </w:r>
+    </w:p>
+    <w:p>
+      <w:pPr>
+        <w:pStyle w:val="ListParagraph"/>
+        <w:spacing w:line="360" w:lineRule="auto"/>
+        <w:ind w:left="360"/>
+        <w:jc w:val="both"/>
+        <w:rPr>
+          <w:rFonts w:eastAsiaTheme="minorEastAsia"/>
+          <w:bCs/>
+          <w:szCs w:val="26"/>
+          <w:lang w:val="vi-VN" w:eastAsia="ja-JP"/>
+        </w:rPr>
+      </w:pPr>
+      <w:hyperlink r:id="rId20" w:history="1">
+        <w:r>
+          <w:rPr>
+            <w:rStyle w:val="Hyperlink"/>
+            <w:rFonts w:eastAsiaTheme="minorEastAsia"/>
+            <w:bCs/>
+            <w:szCs w:val="26"/>
+            <w:lang w:val="vi-VN" w:eastAsia="ja-JP"/>
+          </w:rPr>
+          <w:t>Link</w:t>
+        </w:r>
+      </w:hyperlink>
+    </w:p>
+    <w:p>
+      <w:pPr>
+        <w:pStyle w:val="ListParagraph"/>
+        <w:numPr>
+          <w:ilvl w:val="0"/>
+          <w:numId w:val="5"/>
+        </w:numPr>
+        <w:spacing w:line="360" w:lineRule="auto"/>
+        <w:jc w:val="both"/>
+        <w:rPr>
+          <w:rFonts w:eastAsiaTheme="minorEastAsia"/>
+          <w:bCs/>
+          <w:szCs w:val="26"/>
+          <w:lang w:val="vi-VN" w:eastAsia="ja-JP"/>
+        </w:rPr>
+      </w:pPr>
     </w:p>
     <w:p>
       <w:pPr>
@@ -10736,6 +12193,7 @@
         <w:rPr>
           <w:szCs w:val="26"/>
         </w:rPr>
+        <w:lastRenderedPageBreak/>
         <w:t xml:space="preserve">Bộ nông nghiệp &amp; PTNT (1996), </w:t>
       </w:r>
       <w:r>
@@ -10923,21 +12381,7 @@
         <w:rPr>
           <w:szCs w:val="26"/>
         </w:rPr>
-        <w:t xml:space="preserve">Borkakati R. </w:t>
-      </w:r>
-      <w:proofErr w:type="gramStart"/>
-      <w:r>
-        <w:rPr>
-          <w:szCs w:val="26"/>
-        </w:rPr>
-        <w:t>P.,Virmani</w:t>
-      </w:r>
-      <w:proofErr w:type="gramEnd"/>
-      <w:r>
-        <w:rPr>
-          <w:szCs w:val="26"/>
-        </w:rPr>
-        <w:t xml:space="preserve"> S. S. (1997), Genetics of thermosensitive genic male sterility in Rice, </w:t>
+        <w:t xml:space="preserve">Borkakati R. P.,Virmani S. S. (1997), Genetics of thermosensitive genic male sterility in Rice, </w:t>
       </w:r>
       <w:r>
         <w:rPr>
@@ -11150,11 +12594,12 @@
         <w:pStyle w:val="Heading1"/>
         <w:jc w:val="center"/>
       </w:pPr>
-      <w:bookmarkStart w:id="27" w:name="_Toc92319080"/>
-      <w:r>
+      <w:bookmarkStart w:id="30" w:name="_Toc92319080"/>
+      <w:r>
+        <w:lastRenderedPageBreak/>
         <w:t>PHỤ LỤC</w:t>
       </w:r>
-      <w:bookmarkEnd w:id="27"/>
+      <w:bookmarkEnd w:id="30"/>
     </w:p>
     <w:p>
       <w:pPr>
@@ -11182,15 +12627,7 @@
         <w:t>ồ án</w:t>
       </w:r>
       <w:r>
-        <w:t xml:space="preserve"> như số liệu, biểu mẫu, tranh ảnh</w:t>
-      </w:r>
-      <w:proofErr w:type="gramStart"/>
-      <w:r>
-        <w:t>. . . .</w:t>
-      </w:r>
-      <w:proofErr w:type="gramEnd"/>
-      <w:r>
-        <w:t xml:space="preserve"> nếu sử dụng những câu trả lời cho một </w:t>
+        <w:t xml:space="preserve"> như số liệu, biểu mẫu, tranh ảnh. . . . nếu sử dụng những câu trả lời cho một </w:t>
       </w:r>
       <w:r>
         <w:rPr>
@@ -11268,6 +12705,7 @@
           <w:szCs w:val="28"/>
           <w:lang w:eastAsia="ja-JP"/>
         </w:rPr>
+        <w:lastRenderedPageBreak/>
         <w:t>MỘT SỐ CHÚ Ý KHI VIẾT BÁO CÁO</w:t>
       </w:r>
     </w:p>
@@ -11812,9 +13250,17 @@
           <w:szCs w:val="15"/>
           <w:shd w:val="clear" w:color="auto" w:fill="E2E2E2"/>
         </w:rPr>
-        <w:t xml:space="preserve"> Giải thích lý </w:t>
-      </w:r>
-      <w:proofErr w:type="gramStart"/>
+        <w:t xml:space="preserve"> Giải thích lý do  t</w:t>
+      </w:r>
+      <w:r>
+        <w:rPr>
+          <w:rFonts w:ascii="Arial" w:hAnsi="Arial"/>
+          <w:sz w:val="15"/>
+          <w:szCs w:val="15"/>
+          <w:shd w:val="clear" w:color="auto" w:fill="E2E2E2"/>
+        </w:rPr>
+        <w:t>ạ</w:t>
+      </w:r>
       <w:r>
         <w:rPr>
           <w:rFonts w:ascii="Times" w:hAnsi="Times" w:cs="Times"/>
@@ -11822,7 +13268,7 @@
           <w:szCs w:val="15"/>
           <w:shd w:val="clear" w:color="auto" w:fill="E2E2E2"/>
         </w:rPr>
-        <w:t>do  t</w:t>
+        <w:t>i  sao  ch</w:t>
       </w:r>
       <w:r>
         <w:rPr>
@@ -11831,7 +13277,7 @@
           <w:szCs w:val="15"/>
           <w:shd w:val="clear" w:color="auto" w:fill="E2E2E2"/>
         </w:rPr>
-        <w:t>ạ</w:t>
+        <w:t>ọn phương pháp này, Vẽ</w:t>
       </w:r>
       <w:r>
         <w:rPr>
@@ -11840,9 +13286,17 @@
           <w:szCs w:val="15"/>
           <w:shd w:val="clear" w:color="auto" w:fill="E2E2E2"/>
         </w:rPr>
-        <w:t>i</w:t>
-      </w:r>
-      <w:proofErr w:type="gramEnd"/>
+        <w:t xml:space="preserve"> </w:t>
+      </w:r>
+      <w:r>
+        <w:rPr>
+          <w:rFonts w:ascii="Arial" w:hAnsi="Arial"/>
+          <w:sz w:val="15"/>
+          <w:szCs w:val="15"/>
+          <w:shd w:val="clear" w:color="auto" w:fill="E2E2E2"/>
+        </w:rPr>
+        <w:t>được sơ đồ</w:t>
+      </w:r>
       <w:r>
         <w:rPr>
           <w:rFonts w:ascii="Times" w:hAnsi="Times" w:cs="Times"/>
@@ -11850,7 +13304,7 @@
           <w:szCs w:val="15"/>
           <w:shd w:val="clear" w:color="auto" w:fill="E2E2E2"/>
         </w:rPr>
-        <w:t xml:space="preserve">  sao  ch</w:t>
+        <w:t xml:space="preserve"> t</w:t>
       </w:r>
       <w:r>
         <w:rPr>
@@ -11859,7 +13313,7 @@
           <w:szCs w:val="15"/>
           <w:shd w:val="clear" w:color="auto" w:fill="E2E2E2"/>
         </w:rPr>
-        <w:t>ọn phương pháp này, Vẽ</w:t>
+        <w:t>ổ</w:t>
       </w:r>
       <w:r>
         <w:rPr>
@@ -11868,7 +13322,7 @@
           <w:szCs w:val="15"/>
           <w:shd w:val="clear" w:color="auto" w:fill="E2E2E2"/>
         </w:rPr>
-        <w:t xml:space="preserve"> </w:t>
+        <w:t>ng  quát  gi</w:t>
       </w:r>
       <w:r>
         <w:rPr>
@@ -11877,7 +13331,7 @@
           <w:szCs w:val="15"/>
           <w:shd w:val="clear" w:color="auto" w:fill="E2E2E2"/>
         </w:rPr>
-        <w:t>được sơ đồ</w:t>
+        <w:t>ả</w:t>
       </w:r>
       <w:r>
         <w:rPr>
@@ -11886,7 +13340,7 @@
           <w:szCs w:val="15"/>
           <w:shd w:val="clear" w:color="auto" w:fill="E2E2E2"/>
         </w:rPr>
-        <w:t xml:space="preserve"> t</w:t>
+        <w:t>i  quy</w:t>
       </w:r>
       <w:r>
         <w:rPr>
@@ -11895,7 +13349,7 @@
           <w:szCs w:val="15"/>
           <w:shd w:val="clear" w:color="auto" w:fill="E2E2E2"/>
         </w:rPr>
-        <w:t>ổ</w:t>
+        <w:t>ế</w:t>
       </w:r>
       <w:r>
         <w:rPr>
@@ -11904,7 +13358,7 @@
           <w:szCs w:val="15"/>
           <w:shd w:val="clear" w:color="auto" w:fill="E2E2E2"/>
         </w:rPr>
-        <w:t>ng  quát  gi</w:t>
+        <w:t xml:space="preserve">t  bài toán (2 </w:t>
       </w:r>
       <w:r>
         <w:rPr>
@@ -11913,7 +13367,7 @@
           <w:szCs w:val="15"/>
           <w:shd w:val="clear" w:color="auto" w:fill="E2E2E2"/>
         </w:rPr>
-        <w:t>ả</w:t>
+        <w:t>điể</w:t>
       </w:r>
       <w:r>
         <w:rPr>
@@ -11922,42 +13376,6 @@
           <w:szCs w:val="15"/>
           <w:shd w:val="clear" w:color="auto" w:fill="E2E2E2"/>
         </w:rPr>
-        <w:t>i  quy</w:t>
-      </w:r>
-      <w:r>
-        <w:rPr>
-          <w:rFonts w:ascii="Arial" w:hAnsi="Arial"/>
-          <w:sz w:val="15"/>
-          <w:szCs w:val="15"/>
-          <w:shd w:val="clear" w:color="auto" w:fill="E2E2E2"/>
-        </w:rPr>
-        <w:t>ế</w:t>
-      </w:r>
-      <w:r>
-        <w:rPr>
-          <w:rFonts w:ascii="Times" w:hAnsi="Times" w:cs="Times"/>
-          <w:sz w:val="15"/>
-          <w:szCs w:val="15"/>
-          <w:shd w:val="clear" w:color="auto" w:fill="E2E2E2"/>
-        </w:rPr>
-        <w:t xml:space="preserve">t  bài toán (2 </w:t>
-      </w:r>
-      <w:r>
-        <w:rPr>
-          <w:rFonts w:ascii="Arial" w:hAnsi="Arial"/>
-          <w:sz w:val="15"/>
-          <w:szCs w:val="15"/>
-          <w:shd w:val="clear" w:color="auto" w:fill="E2E2E2"/>
-        </w:rPr>
-        <w:t>điể</w:t>
-      </w:r>
-      <w:r>
-        <w:rPr>
-          <w:rFonts w:ascii="Times" w:hAnsi="Times" w:cs="Times"/>
-          <w:sz w:val="15"/>
-          <w:szCs w:val="15"/>
-          <w:shd w:val="clear" w:color="auto" w:fill="E2E2E2"/>
-        </w:rPr>
         <w:t>m)</w:t>
       </w:r>
     </w:p>
@@ -12044,14 +13462,14 @@
           <w:lang w:eastAsia="ja-JP"/>
         </w:rPr>
       </w:pPr>
-      <w:bookmarkStart w:id="28" w:name="_Toc92319081"/>
+      <w:bookmarkStart w:id="31" w:name="_Toc92319081"/>
       <w:r>
         <w:rPr>
           <w:lang w:val="vi-VN"/>
         </w:rPr>
         <w:t>HƯỚNG PHÁT TRIỂN</w:t>
       </w:r>
-      <w:bookmarkEnd w:id="28"/>
+      <w:bookmarkEnd w:id="31"/>
     </w:p>
     <w:p>
       <w:pPr>
@@ -12081,12 +13499,13 @@
           <w:lang w:eastAsia="ja-JP"/>
         </w:rPr>
       </w:pPr>
-      <w:bookmarkStart w:id="29" w:name="_Toc92319082"/>
+      <w:bookmarkStart w:id="32" w:name="_Toc92319082"/>
       <w:r>
         <w:rPr>
           <w:rFonts w:eastAsiaTheme="minorEastAsia" w:hint="eastAsia"/>
           <w:lang w:eastAsia="ja-JP"/>
         </w:rPr>
+        <w:lastRenderedPageBreak/>
         <w:t xml:space="preserve">TỰ </w:t>
       </w:r>
       <w:r>
@@ -12103,7 +13522,7 @@
         </w:rPr>
         <w:t>ÁNH GIÁ</w:t>
       </w:r>
-      <w:bookmarkEnd w:id="29"/>
+      <w:bookmarkEnd w:id="32"/>
     </w:p>
     <w:p>
       <w:pPr>
@@ -15226,7 +16645,7 @@
       </w:pPr>
     </w:p>
     <w:sectPr>
-      <w:footerReference w:type="default" r:id="rId15"/>
+      <w:footerReference w:type="default" r:id="rId21"/>
       <w:pgSz w:w="12240" w:h="15840"/>
       <w:pgMar w:top="1985" w:right="1134" w:bottom="1701" w:left="1985" w:header="720" w:footer="720" w:gutter="0"/>
       <w:cols w:space="720"/>
@@ -15383,6 +16802,28 @@
       </w:r>
     </w:p>
   </w:footnote>
+  <w:footnote w:id="2">
+    <w:p>
+      <w:pPr>
+        <w:pStyle w:val="FootnoteText"/>
+        <w:rPr>
+          <w:lang w:val="vi-VN"/>
+        </w:rPr>
+      </w:pPr>
+      <w:r>
+        <w:rPr>
+          <w:rStyle w:val="FootnoteReference"/>
+        </w:rPr>
+        <w:footnoteRef/>
+      </w:r>
+      <w:r>
+        <w:t xml:space="preserve"> </w:t>
+      </w:r>
+      <w:r>
+        <w:t>Vietnamese Language and Speech Processing</w:t>
+      </w:r>
+    </w:p>
+  </w:footnote>
 </w:footnotes>
 </file>
 
@@ -15405,6 +16846,119 @@
 <file path=word/numbering.xml><?xml version="1.0" encoding="utf-8"?>
 <w:numbering xmlns:wpc="http://schemas.microsoft.com/office/word/2010/wordprocessingCanvas" xmlns:cx="http://schemas.microsoft.com/office/drawing/2014/chartex" xmlns:cx1="http://schemas.microsoft.com/office/drawing/2015/9/8/chartex" xmlns:cx2="http://schemas.microsoft.com/office/drawing/2015/10/21/chartex" xmlns:cx3="http://schemas.microsoft.com/office/drawing/2016/5/9/chartex" xmlns:cx4="http://schemas.microsoft.com/office/drawing/2016/5/10/chartex" xmlns:cx5="http://schemas.microsoft.com/office/drawing/2016/5/11/chartex" xmlns:cx6="http://schemas.microsoft.com/office/drawing/2016/5/12/chartex" xmlns:cx7="http://schemas.microsoft.com/office/drawing/2016/5/13/chartex" xmlns:cx8="http://schemas.microsoft.com/office/drawing/2016/5/14/chartex" xmlns:mc="http://schemas.openxmlformats.org/markup-compatibility/2006" xmlns:aink="http://schemas.microsoft.com/office/drawing/2016/ink" xmlns:am3d="http://schemas.microsoft.com/office/drawing/2017/model3d" xmlns:o="urn:schemas-microsoft-com:office:office" xmlns:r="http://schemas.openxmlformats.org/officeDocument/2006/relationships" xmlns:m="http://schemas.openxmlformats.org/officeDocument/2006/math" xmlns:v="urn:schemas-microsoft-com:vml" xmlns:wp14="http://schemas.microsoft.com/office/word/2010/wordprocessingDrawing" xmlns:wp="http://schemas.openxmlformats.org/drawingml/2006/wordprocessingDrawing" xmlns:w10="urn:schemas-microsoft-com:office:word" xmlns:w="http://schemas.openxmlformats.org/wordprocessingml/2006/main" xmlns:w14="http://schemas.microsoft.com/office/word/2010/wordml" xmlns:w15="http://schemas.microsoft.com/office/word/2012/wordml" xmlns:w16cex="http://schemas.microsoft.com/office/word/2018/wordml/cex" xmlns:w16cid="http://schemas.microsoft.com/office/word/2016/wordml/cid" xmlns:w16="http://schemas.microsoft.com/office/word/2018/wordml" xmlns:w16sdtdh="http://schemas.microsoft.com/office/word/2020/wordml/sdtdatahash" xmlns:w16se="http://schemas.microsoft.com/office/word/2015/wordml/symex" xmlns:wpg="http://schemas.microsoft.com/office/word/2010/wordprocessingGroup" xmlns:wpi="http://schemas.microsoft.com/office/word/2010/wordprocessingInk" xmlns:wne="http://schemas.microsoft.com/office/word/2006/wordml" xmlns:wps="http://schemas.microsoft.com/office/word/2010/wordprocessingShape" mc:Ignorable="w14 w15 w16se w16cid w16 w16cex w16sdtdh wp14">
   <w:abstractNum w:abstractNumId="0" w15:restartNumberingAfterBreak="0">
+    <w:nsid w:val="05B81B96"/>
+    <w:multiLevelType w:val="hybridMultilevel"/>
+    <w:tmpl w:val="1B92FED0"/>
+    <w:lvl w:ilvl="0" w:tplc="04090003">
+      <w:start w:val="1"/>
+      <w:numFmt w:val="bullet"/>
+      <w:lvlText w:val="o"/>
+      <w:lvlJc w:val="left"/>
+      <w:pPr>
+        <w:ind w:left="1080" w:hanging="360"/>
+      </w:pPr>
+      <w:rPr>
+        <w:rFonts w:ascii="Courier New" w:hAnsi="Courier New" w:cs="Courier New" w:hint="default"/>
+      </w:rPr>
+    </w:lvl>
+    <w:lvl w:ilvl="1" w:tplc="04090003" w:tentative="1">
+      <w:start w:val="1"/>
+      <w:numFmt w:val="bullet"/>
+      <w:lvlText w:val="o"/>
+      <w:lvlJc w:val="left"/>
+      <w:pPr>
+        <w:ind w:left="1800" w:hanging="360"/>
+      </w:pPr>
+      <w:rPr>
+        <w:rFonts w:ascii="Courier New" w:hAnsi="Courier New" w:cs="Courier New" w:hint="default"/>
+      </w:rPr>
+    </w:lvl>
+    <w:lvl w:ilvl="2" w:tplc="04090005" w:tentative="1">
+      <w:start w:val="1"/>
+      <w:numFmt w:val="bullet"/>
+      <w:lvlText w:val=""/>
+      <w:lvlJc w:val="left"/>
+      <w:pPr>
+        <w:ind w:left="2520" w:hanging="360"/>
+      </w:pPr>
+      <w:rPr>
+        <w:rFonts w:ascii="Wingdings" w:hAnsi="Wingdings" w:hint="default"/>
+      </w:rPr>
+    </w:lvl>
+    <w:lvl w:ilvl="3" w:tplc="04090001" w:tentative="1">
+      <w:start w:val="1"/>
+      <w:numFmt w:val="bullet"/>
+      <w:lvlText w:val=""/>
+      <w:lvlJc w:val="left"/>
+      <w:pPr>
+        <w:ind w:left="3240" w:hanging="360"/>
+      </w:pPr>
+      <w:rPr>
+        <w:rFonts w:ascii="Symbol" w:hAnsi="Symbol" w:hint="default"/>
+      </w:rPr>
+    </w:lvl>
+    <w:lvl w:ilvl="4" w:tplc="04090003" w:tentative="1">
+      <w:start w:val="1"/>
+      <w:numFmt w:val="bullet"/>
+      <w:lvlText w:val="o"/>
+      <w:lvlJc w:val="left"/>
+      <w:pPr>
+        <w:ind w:left="3960" w:hanging="360"/>
+      </w:pPr>
+      <w:rPr>
+        <w:rFonts w:ascii="Courier New" w:hAnsi="Courier New" w:cs="Courier New" w:hint="default"/>
+      </w:rPr>
+    </w:lvl>
+    <w:lvl w:ilvl="5" w:tplc="04090005" w:tentative="1">
+      <w:start w:val="1"/>
+      <w:numFmt w:val="bullet"/>
+      <w:lvlText w:val=""/>
+      <w:lvlJc w:val="left"/>
+      <w:pPr>
+        <w:ind w:left="4680" w:hanging="360"/>
+      </w:pPr>
+      <w:rPr>
+        <w:rFonts w:ascii="Wingdings" w:hAnsi="Wingdings" w:hint="default"/>
+      </w:rPr>
+    </w:lvl>
+    <w:lvl w:ilvl="6" w:tplc="04090001" w:tentative="1">
+      <w:start w:val="1"/>
+      <w:numFmt w:val="bullet"/>
+      <w:lvlText w:val=""/>
+      <w:lvlJc w:val="left"/>
+      <w:pPr>
+        <w:ind w:left="5400" w:hanging="360"/>
+      </w:pPr>
+      <w:rPr>
+        <w:rFonts w:ascii="Symbol" w:hAnsi="Symbol" w:hint="default"/>
+      </w:rPr>
+    </w:lvl>
+    <w:lvl w:ilvl="7" w:tplc="04090003" w:tentative="1">
+      <w:start w:val="1"/>
+      <w:numFmt w:val="bullet"/>
+      <w:lvlText w:val="o"/>
+      <w:lvlJc w:val="left"/>
+      <w:pPr>
+        <w:ind w:left="6120" w:hanging="360"/>
+      </w:pPr>
+      <w:rPr>
+        <w:rFonts w:ascii="Courier New" w:hAnsi="Courier New" w:cs="Courier New" w:hint="default"/>
+      </w:rPr>
+    </w:lvl>
+    <w:lvl w:ilvl="8" w:tplc="04090005" w:tentative="1">
+      <w:start w:val="1"/>
+      <w:numFmt w:val="bullet"/>
+      <w:lvlText w:val=""/>
+      <w:lvlJc w:val="left"/>
+      <w:pPr>
+        <w:ind w:left="6840" w:hanging="360"/>
+      </w:pPr>
+      <w:rPr>
+        <w:rFonts w:ascii="Wingdings" w:hAnsi="Wingdings" w:hint="default"/>
+      </w:rPr>
+    </w:lvl>
+  </w:abstractNum>
+  <w:abstractNum w:abstractNumId="1" w15:restartNumberingAfterBreak="0">
     <w:nsid w:val="23EA0327"/>
     <w:multiLevelType w:val="multilevel"/>
     <w:tmpl w:val="D3585BDC"/>
@@ -15531,7 +17085,7 @@
       </w:rPr>
     </w:lvl>
   </w:abstractNum>
-  <w:abstractNum w:abstractNumId="1" w15:restartNumberingAfterBreak="0">
+  <w:abstractNum w:abstractNumId="2" w15:restartNumberingAfterBreak="0">
     <w:nsid w:val="438A50C0"/>
     <w:multiLevelType w:val="hybridMultilevel"/>
     <w:tmpl w:val="EA58B5C6"/>
@@ -15620,7 +17174,7 @@
       </w:pPr>
     </w:lvl>
   </w:abstractNum>
-  <w:abstractNum w:abstractNumId="2" w15:restartNumberingAfterBreak="0">
+  <w:abstractNum w:abstractNumId="3" w15:restartNumberingAfterBreak="0">
     <w:nsid w:val="4E4D2FB4"/>
     <w:multiLevelType w:val="hybridMultilevel"/>
     <w:tmpl w:val="A21C8C82"/>
@@ -15733,7 +17287,7 @@
       </w:rPr>
     </w:lvl>
   </w:abstractNum>
-  <w:abstractNum w:abstractNumId="3" w15:restartNumberingAfterBreak="0">
+  <w:abstractNum w:abstractNumId="4" w15:restartNumberingAfterBreak="0">
     <w:nsid w:val="51AB66C8"/>
     <w:multiLevelType w:val="hybridMultilevel"/>
     <w:tmpl w:val="9118B95E"/>
@@ -15822,7 +17376,7 @@
       </w:pPr>
     </w:lvl>
   </w:abstractNum>
-  <w:abstractNum w:abstractNumId="4" w15:restartNumberingAfterBreak="0">
+  <w:abstractNum w:abstractNumId="5" w15:restartNumberingAfterBreak="0">
     <w:nsid w:val="66BA4732"/>
     <w:multiLevelType w:val="hybridMultilevel"/>
     <w:tmpl w:val="9C70E27C"/>
@@ -15911,7 +17465,7 @@
       </w:pPr>
     </w:lvl>
   </w:abstractNum>
-  <w:abstractNum w:abstractNumId="5" w15:restartNumberingAfterBreak="0">
+  <w:abstractNum w:abstractNumId="6" w15:restartNumberingAfterBreak="0">
     <w:nsid w:val="6BB12AFA"/>
     <w:multiLevelType w:val="multilevel"/>
     <w:tmpl w:val="2CE0EFBC"/>
@@ -16034,7 +17588,7 @@
       </w:rPr>
     </w:lvl>
   </w:abstractNum>
-  <w:abstractNum w:abstractNumId="6" w15:restartNumberingAfterBreak="0">
+  <w:abstractNum w:abstractNumId="7" w15:restartNumberingAfterBreak="0">
     <w:nsid w:val="71A22342"/>
     <w:multiLevelType w:val="hybridMultilevel"/>
     <w:tmpl w:val="01102258"/>
@@ -16148,24 +17702,27 @@
     </w:lvl>
   </w:abstractNum>
   <w:num w:numId="1">
+    <w:abstractNumId w:val="6"/>
+  </w:num>
+  <w:num w:numId="2">
+    <w:abstractNumId w:val="4"/>
+  </w:num>
+  <w:num w:numId="3">
     <w:abstractNumId w:val="5"/>
   </w:num>
-  <w:num w:numId="2">
+  <w:num w:numId="4">
     <w:abstractNumId w:val="3"/>
   </w:num>
-  <w:num w:numId="3">
-    <w:abstractNumId w:val="4"/>
-  </w:num>
-  <w:num w:numId="4">
+  <w:num w:numId="5">
     <w:abstractNumId w:val="2"/>
   </w:num>
-  <w:num w:numId="5">
+  <w:num w:numId="6">
+    <w:abstractNumId w:val="7"/>
+  </w:num>
+  <w:num w:numId="7">
     <w:abstractNumId w:val="1"/>
   </w:num>
-  <w:num w:numId="6">
-    <w:abstractNumId w:val="6"/>
-  </w:num>
-  <w:num w:numId="7">
+  <w:num w:numId="8">
     <w:abstractNumId w:val="0"/>
   </w:num>
   <w:numIdMacAtCleanup w:val="7"/>
@@ -16664,7 +18221,6 @@
   <w:style w:type="character" w:default="1" w:styleId="DefaultParagraphFont">
     <w:name w:val="Default Paragraph Font"/>
     <w:uiPriority w:val="1"/>
-    <w:semiHidden/>
     <w:unhideWhenUsed/>
   </w:style>
   <w:style w:type="table" w:default="1" w:styleId="TableNormal">
@@ -17778,9 +19334,12 @@
 </file>
 
 <file path=customXml/item2.xml><?xml version="1.0" encoding="utf-8"?>
-<p:properties xmlns:p="http://schemas.microsoft.com/office/2006/metadata/properties" xmlns:xsi="http://www.w3.org/2001/XMLSchema-instance" xmlns:pc="http://schemas.microsoft.com/office/infopath/2007/PartnerControls">
-  <documentManagement/>
-</p:properties>
+<b:Sources xmlns:b="http://schemas.openxmlformats.org/officeDocument/2006/bibliography" xmlns="http://schemas.openxmlformats.org/officeDocument/2006/bibliography" SelectedStyle="\APASixthEditionOfficeOnline.xsl" StyleName="APA" Version="6">
+  <b:Source xmlns:b="http://schemas.openxmlformats.org/officeDocument/2006/bibliography" xmlns="http://schemas.openxmlformats.org/officeDocument/2006/bibliography">
+    <b:Tag>Placeholder1</b:Tag>
+    <b:RefOrder>1</b:RefOrder>
+  </b:Source>
+</b:Sources>
 </file>
 
 <file path=customXml/item3.xml><?xml version="1.0" encoding="utf-8"?>
@@ -17793,12 +19352,9 @@
 </file>
 
 <file path=customXml/item4.xml><?xml version="1.0" encoding="utf-8"?>
-<b:Sources xmlns:b="http://schemas.openxmlformats.org/officeDocument/2006/bibliography" xmlns="http://schemas.openxmlformats.org/officeDocument/2006/bibliography" SelectedStyle="\APASixthEditionOfficeOnline.xsl" StyleName="APA" Version="6">
-  <b:Source xmlns:b="http://schemas.openxmlformats.org/officeDocument/2006/bibliography" xmlns="http://schemas.openxmlformats.org/officeDocument/2006/bibliography">
-    <b:Tag>Placeholder1</b:Tag>
-    <b:RefOrder>1</b:RefOrder>
-  </b:Source>
-</b:Sources>
+<p:properties xmlns:p="http://schemas.microsoft.com/office/2006/metadata/properties" xmlns:xsi="http://www.w3.org/2001/XMLSchema-instance" xmlns:pc="http://schemas.microsoft.com/office/infopath/2007/PartnerControls">
+  <documentManagement/>
+</p:properties>
 </file>
 
 <file path=customXml/itemProps1.xml><?xml version="1.0" encoding="utf-8"?>
@@ -17820,10 +19376,9 @@
 </file>
 
 <file path=customXml/itemProps2.xml><?xml version="1.0" encoding="utf-8"?>
-<ds:datastoreItem xmlns:ds="http://schemas.openxmlformats.org/officeDocument/2006/customXml" ds:itemID="{D6333DF1-231C-4F52-8561-760937AD2BEB}">
+<ds:datastoreItem xmlns:ds="http://schemas.openxmlformats.org/officeDocument/2006/customXml" ds:itemID="{484DB17D-4BE0-4D64-B006-E23AFC2E9C6E}">
   <ds:schemaRefs>
-    <ds:schemaRef ds:uri="http://schemas.microsoft.com/office/2006/metadata/properties"/>
-    <ds:schemaRef ds:uri="http://schemas.microsoft.com/office/infopath/2007/PartnerControls"/>
+    <ds:schemaRef ds:uri="http://schemas.openxmlformats.org/officeDocument/2006/bibliography"/>
   </ds:schemaRefs>
 </ds:datastoreItem>
 </file>
@@ -17837,9 +19392,10 @@
 </file>
 
 <file path=customXml/itemProps4.xml><?xml version="1.0" encoding="utf-8"?>
-<ds:datastoreItem xmlns:ds="http://schemas.openxmlformats.org/officeDocument/2006/customXml" ds:itemID="{484DB17D-4BE0-4D64-B006-E23AFC2E9C6E}">
+<ds:datastoreItem xmlns:ds="http://schemas.openxmlformats.org/officeDocument/2006/customXml" ds:itemID="{D6333DF1-231C-4F52-8561-760937AD2BEB}">
   <ds:schemaRefs>
-    <ds:schemaRef ds:uri="http://schemas.openxmlformats.org/officeDocument/2006/bibliography"/>
+    <ds:schemaRef ds:uri="http://schemas.microsoft.com/office/2006/metadata/properties"/>
+    <ds:schemaRef ds:uri="http://schemas.microsoft.com/office/infopath/2007/PartnerControls"/>
   </ds:schemaRefs>
 </ds:datastoreItem>
 </file>
</xml_diff>